<commit_message>
Teste: implementado casos de teste para função de salvar a alteração dos campos realizadas pelo empreendedor
</commit_message>
<xml_diff>
--- a/Engenharia/Engenharia de Testes/Funcionalidades/Exibir ao gerente quais campos o empreendedor alterou/Exibir ao gerente quais campos o empreendedor alterou.docx
+++ b/Engenharia/Engenharia de Testes/Funcionalidades/Exibir ao gerente quais campos o empreendedor alterou/Exibir ao gerente quais campos o empreendedor alterou.docx
@@ -28,7 +28,6 @@
           </w:tcPr>
           <w:p>
             <w:pPr>
-              <w:spacing w:after="0" w:line="240" w:lineRule="auto"/>
               <w:jc w:val="center"/>
               <w:rPr>
                 <w:sz w:val="30"/>
@@ -77,15 +76,7 @@
                 <w:sz w:val="30"/>
                 <w:szCs w:val="30"/>
               </w:rPr>
-              <w:t xml:space="preserve"> : </w:t>
-            </w:r>
-            <w:r>
-              <w:rPr>
-                <w:b/>
-                <w:sz w:val="30"/>
-                <w:szCs w:val="30"/>
-              </w:rPr>
-              <w:t xml:space="preserve">MGP-68 </w:t>
+              <w:t xml:space="preserve"> : MGP-68 </w:t>
             </w:r>
           </w:p>
         </w:tc>
@@ -97,7 +88,6 @@
           </w:tcPr>
           <w:p>
             <w:pPr>
-              <w:spacing w:after="0" w:line="240" w:lineRule="auto"/>
               <w:jc w:val="both"/>
               <w:rPr>
                 <w:i/>
@@ -121,7 +111,6 @@
           </w:tcPr>
           <w:p>
             <w:pPr>
-              <w:spacing w:after="0" w:line="240" w:lineRule="auto"/>
               <w:jc w:val="both"/>
               <w:rPr>
                 <w:i/>
@@ -145,7 +134,6 @@
           </w:tcPr>
           <w:p>
             <w:pPr>
-              <w:spacing w:after="0" w:line="240" w:lineRule="auto"/>
               <w:jc w:val="both"/>
               <w:rPr>
                 <w:i/>
@@ -169,7 +157,6 @@
           </w:tcPr>
           <w:p>
             <w:pPr>
-              <w:spacing w:after="0" w:line="240" w:lineRule="auto"/>
               <w:jc w:val="both"/>
               <w:rPr>
                 <w:i/>
@@ -193,7 +180,6 @@
           </w:tcPr>
           <w:p>
             <w:pPr>
-              <w:spacing w:after="0" w:line="240" w:lineRule="auto"/>
               <w:jc w:val="both"/>
               <w:rPr>
                 <w:i/>
@@ -219,7 +205,6 @@
           </w:tcPr>
           <w:p>
             <w:pPr>
-              <w:spacing w:after="0" w:line="240" w:lineRule="auto"/>
               <w:jc w:val="center"/>
               <w:rPr>
                 <w:b/>
@@ -244,7 +229,6 @@
                 <w:ilvl w:val="0"/>
                 <w:numId w:val="1"/>
               </w:numPr>
-              <w:spacing w:after="0" w:line="240" w:lineRule="auto"/>
               <w:jc w:val="both"/>
               <w:rPr>
                 <w:b/>
@@ -278,7 +262,6 @@
           </w:tcPr>
           <w:p>
             <w:pPr>
-              <w:spacing w:after="0" w:line="240" w:lineRule="auto"/>
               <w:jc w:val="both"/>
             </w:pPr>
             <w:r>
@@ -295,14 +278,10 @@
           </w:tcPr>
           <w:p>
             <w:pPr>
-              <w:spacing w:after="0" w:line="240" w:lineRule="auto"/>
-              <w:jc w:val="both"/>
-            </w:pPr>
-            <w:r>
-              <w:t>Nenhuma</w:t>
-            </w:r>
-            <w:r>
-              <w:t xml:space="preserve"> mensagem de aviso de campo alterado é exibida</w:t>
+              <w:jc w:val="both"/>
+            </w:pPr>
+            <w:r>
+              <w:t>Nenhuma mensagem de aviso de campo alterado é exibida</w:t>
             </w:r>
           </w:p>
         </w:tc>
@@ -312,7 +291,6 @@
           </w:tcPr>
           <w:p>
             <w:pPr>
-              <w:spacing w:after="0" w:line="240" w:lineRule="auto"/>
               <w:jc w:val="both"/>
               <w:rPr>
                 <w:color w:val="FF0000"/>
@@ -336,7 +314,6 @@
           </w:tcPr>
           <w:p>
             <w:pPr>
-              <w:spacing w:after="0" w:line="240" w:lineRule="auto"/>
               <w:jc w:val="center"/>
               <w:rPr>
                 <w:b/>
@@ -361,7 +338,6 @@
                 <w:ilvl w:val="0"/>
                 <w:numId w:val="1"/>
               </w:numPr>
-              <w:spacing w:after="0" w:line="240" w:lineRule="auto"/>
               <w:jc w:val="both"/>
               <w:rPr>
                 <w:b/>
@@ -395,7 +371,6 @@
           </w:tcPr>
           <w:p>
             <w:pPr>
-              <w:spacing w:after="0" w:line="240" w:lineRule="auto"/>
               <w:jc w:val="both"/>
               <w:rPr>
                 <w:b/>
@@ -415,14 +390,10 @@
           </w:tcPr>
           <w:p>
             <w:pPr>
-              <w:spacing w:after="0" w:line="240" w:lineRule="auto"/>
-              <w:jc w:val="both"/>
-            </w:pPr>
-            <w:r>
-              <w:t>Em todos campos deverá aparecer um aviso indicando que aquel</w:t>
-            </w:r>
-            <w:r>
-              <w:t>e campo foi alterado</w:t>
+              <w:jc w:val="both"/>
+            </w:pPr>
+            <w:r>
+              <w:t>Em todos campos deverá aparecer um aviso indicando que aquele campo foi alterado</w:t>
             </w:r>
           </w:p>
         </w:tc>
@@ -432,15 +403,19 @@
           </w:tcPr>
           <w:p>
             <w:pPr>
-              <w:spacing w:after="0" w:line="240" w:lineRule="auto"/>
               <w:jc w:val="both"/>
               <w:rPr>
                 <w:color w:val="FF0000"/>
                 <w:highlight w:val="yellow"/>
               </w:rPr>
             </w:pPr>
-            <w:bookmarkStart w:id="0" w:name="_GoBack"/>
-            <w:bookmarkEnd w:id="0"/>
+            <w:r>
+              <w:rPr>
+                <w:color w:val="FF0000"/>
+                <w:highlight w:val="green"/>
+              </w:rPr>
+              <w:t>Passou</w:t>
+            </w:r>
           </w:p>
         </w:tc>
       </w:tr>
@@ -454,7 +429,6 @@
           </w:tcPr>
           <w:p>
             <w:pPr>
-              <w:spacing w:after="0" w:line="240" w:lineRule="auto"/>
               <w:jc w:val="center"/>
               <w:rPr>
                 <w:b/>
@@ -479,7 +453,6 @@
                 <w:ilvl w:val="0"/>
                 <w:numId w:val="1"/>
               </w:numPr>
-              <w:spacing w:after="0" w:line="240" w:lineRule="auto"/>
               <w:jc w:val="both"/>
               <w:rPr>
                 <w:b/>
@@ -513,7 +486,6 @@
           </w:tcPr>
           <w:p>
             <w:pPr>
-              <w:spacing w:after="0" w:line="240" w:lineRule="auto"/>
               <w:jc w:val="both"/>
               <w:rPr>
                 <w:b/>
@@ -533,7 +505,6 @@
           </w:tcPr>
           <w:p>
             <w:pPr>
-              <w:spacing w:after="0" w:line="240" w:lineRule="auto"/>
               <w:jc w:val="both"/>
             </w:pPr>
             <w:r>
@@ -565,13 +536,19 @@
           </w:tcPr>
           <w:p>
             <w:pPr>
-              <w:spacing w:after="0" w:line="240" w:lineRule="auto"/>
               <w:jc w:val="both"/>
               <w:rPr>
                 <w:color w:val="FF0000"/>
                 <w:highlight w:val="yellow"/>
               </w:rPr>
             </w:pPr>
+            <w:r>
+              <w:rPr>
+                <w:color w:val="FF0000"/>
+                <w:highlight w:val="green"/>
+              </w:rPr>
+              <w:t>Passou</w:t>
+            </w:r>
           </w:p>
         </w:tc>
       </w:tr>
@@ -585,7 +562,6 @@
           </w:tcPr>
           <w:p>
             <w:pPr>
-              <w:spacing w:after="0" w:line="240" w:lineRule="auto"/>
               <w:jc w:val="center"/>
               <w:rPr>
                 <w:b/>
@@ -610,7 +586,6 @@
                 <w:ilvl w:val="0"/>
                 <w:numId w:val="1"/>
               </w:numPr>
-              <w:spacing w:after="0" w:line="240" w:lineRule="auto"/>
               <w:jc w:val="both"/>
               <w:rPr>
                 <w:b/>
@@ -644,7 +619,6 @@
           </w:tcPr>
           <w:p>
             <w:pPr>
-              <w:spacing w:after="0" w:line="240" w:lineRule="auto"/>
               <w:jc w:val="both"/>
               <w:rPr>
                 <w:b/>
@@ -664,7 +638,6 @@
           </w:tcPr>
           <w:p>
             <w:pPr>
-              <w:spacing w:after="0" w:line="240" w:lineRule="auto"/>
               <w:jc w:val="both"/>
             </w:pPr>
             <w:r>
@@ -696,13 +669,19 @@
           </w:tcPr>
           <w:p>
             <w:pPr>
-              <w:spacing w:after="0" w:line="240" w:lineRule="auto"/>
               <w:jc w:val="both"/>
               <w:rPr>
                 <w:color w:val="FF0000"/>
                 <w:highlight w:val="yellow"/>
               </w:rPr>
             </w:pPr>
+            <w:r>
+              <w:rPr>
+                <w:color w:val="FF0000"/>
+                <w:highlight w:val="green"/>
+              </w:rPr>
+              <w:t>Passou</w:t>
+            </w:r>
           </w:p>
         </w:tc>
       </w:tr>
@@ -716,7 +695,6 @@
           </w:tcPr>
           <w:p>
             <w:pPr>
-              <w:spacing w:after="0" w:line="240" w:lineRule="auto"/>
               <w:jc w:val="center"/>
               <w:rPr>
                 <w:b/>
@@ -741,7 +719,6 @@
                 <w:ilvl w:val="0"/>
                 <w:numId w:val="1"/>
               </w:numPr>
-              <w:spacing w:after="0" w:line="240" w:lineRule="auto"/>
               <w:jc w:val="both"/>
               <w:rPr>
                 <w:b/>
@@ -765,13 +742,7 @@
               <w:rPr>
                 <w:b/>
               </w:rPr>
-              <w:t xml:space="preserve"> como ger</w:t>
-            </w:r>
-            <w:r>
-              <w:rPr>
-                <w:b/>
-              </w:rPr>
-              <w:t>ente, estar avaliando um plano de negócio que já foi revisado</w:t>
+              <w:t xml:space="preserve"> como gerente, estar avaliando um plano de negócio que já foi revisado</w:t>
             </w:r>
           </w:p>
         </w:tc>
@@ -781,7 +752,6 @@
           </w:tcPr>
           <w:p>
             <w:pPr>
-              <w:spacing w:after="0" w:line="240" w:lineRule="auto"/>
               <w:jc w:val="both"/>
               <w:rPr>
                 <w:b/>
@@ -801,7 +771,6 @@
           </w:tcPr>
           <w:p>
             <w:pPr>
-              <w:spacing w:after="0" w:line="240" w:lineRule="auto"/>
               <w:jc w:val="both"/>
             </w:pPr>
             <w:r>
@@ -833,13 +802,19 @@
           </w:tcPr>
           <w:p>
             <w:pPr>
-              <w:spacing w:after="0" w:line="240" w:lineRule="auto"/>
               <w:jc w:val="both"/>
               <w:rPr>
                 <w:color w:val="FF0000"/>
                 <w:highlight w:val="yellow"/>
               </w:rPr>
             </w:pPr>
+            <w:r>
+              <w:rPr>
+                <w:color w:val="FF0000"/>
+                <w:highlight w:val="green"/>
+              </w:rPr>
+              <w:t>Passou</w:t>
+            </w:r>
           </w:p>
         </w:tc>
       </w:tr>
@@ -853,7 +828,6 @@
           </w:tcPr>
           <w:p>
             <w:pPr>
-              <w:spacing w:after="0" w:line="240" w:lineRule="auto"/>
               <w:jc w:val="center"/>
               <w:rPr>
                 <w:b/>
@@ -878,7 +852,6 @@
                 <w:ilvl w:val="0"/>
                 <w:numId w:val="1"/>
               </w:numPr>
-              <w:spacing w:after="0" w:line="240" w:lineRule="auto"/>
               <w:jc w:val="both"/>
               <w:rPr>
                 <w:b/>
@@ -902,13 +875,7 @@
               <w:rPr>
                 <w:b/>
               </w:rPr>
-              <w:t xml:space="preserve"> como gerente, estar avaliando um </w:t>
-            </w:r>
-            <w:r>
-              <w:rPr>
-                <w:b/>
-              </w:rPr>
-              <w:t>plano de negócio que já foi revisado</w:t>
+              <w:t xml:space="preserve"> como gerente, estar avaliando um plano de negócio que já foi revisado</w:t>
             </w:r>
           </w:p>
         </w:tc>
@@ -918,7 +885,6 @@
           </w:tcPr>
           <w:p>
             <w:pPr>
-              <w:spacing w:after="0" w:line="240" w:lineRule="auto"/>
               <w:jc w:val="both"/>
               <w:rPr>
                 <w:b/>
@@ -938,7 +904,6 @@
           </w:tcPr>
           <w:p>
             <w:pPr>
-              <w:spacing w:after="0" w:line="240" w:lineRule="auto"/>
               <w:jc w:val="both"/>
             </w:pPr>
             <w:r>
@@ -970,13 +935,19 @@
           </w:tcPr>
           <w:p>
             <w:pPr>
-              <w:spacing w:after="0" w:line="240" w:lineRule="auto"/>
               <w:jc w:val="both"/>
               <w:rPr>
                 <w:color w:val="FF0000"/>
                 <w:highlight w:val="yellow"/>
               </w:rPr>
             </w:pPr>
+            <w:r>
+              <w:rPr>
+                <w:color w:val="FF0000"/>
+                <w:highlight w:val="green"/>
+              </w:rPr>
+              <w:t>Passou</w:t>
+            </w:r>
           </w:p>
         </w:tc>
       </w:tr>
@@ -990,7 +961,6 @@
           </w:tcPr>
           <w:p>
             <w:pPr>
-              <w:spacing w:after="0" w:line="240" w:lineRule="auto"/>
               <w:jc w:val="center"/>
               <w:rPr>
                 <w:b/>
@@ -1015,7 +985,6 @@
                 <w:ilvl w:val="0"/>
                 <w:numId w:val="1"/>
               </w:numPr>
-              <w:spacing w:after="0" w:line="240" w:lineRule="auto"/>
               <w:jc w:val="both"/>
               <w:rPr>
                 <w:b/>
@@ -1039,13 +1008,7 @@
               <w:rPr>
                 <w:b/>
               </w:rPr>
-              <w:t xml:space="preserve"> como gerente, estar avaliando um plano de negócio </w:t>
-            </w:r>
-            <w:r>
-              <w:rPr>
-                <w:b/>
-              </w:rPr>
-              <w:t>que já foi revisado</w:t>
+              <w:t xml:space="preserve"> como gerente, estar avaliando um plano de negócio que já foi revisado</w:t>
             </w:r>
           </w:p>
         </w:tc>
@@ -1055,7 +1018,6 @@
           </w:tcPr>
           <w:p>
             <w:pPr>
-              <w:spacing w:after="0" w:line="240" w:lineRule="auto"/>
               <w:jc w:val="both"/>
               <w:rPr>
                 <w:b/>
@@ -1075,7 +1037,6 @@
           </w:tcPr>
           <w:p>
             <w:pPr>
-              <w:spacing w:after="0" w:line="240" w:lineRule="auto"/>
               <w:jc w:val="both"/>
             </w:pPr>
             <w:r>
@@ -1107,13 +1068,19 @@
           </w:tcPr>
           <w:p>
             <w:pPr>
-              <w:spacing w:after="0" w:line="240" w:lineRule="auto"/>
               <w:jc w:val="both"/>
               <w:rPr>
                 <w:color w:val="FF0000"/>
                 <w:highlight w:val="yellow"/>
               </w:rPr>
             </w:pPr>
+            <w:r>
+              <w:rPr>
+                <w:color w:val="FF0000"/>
+                <w:highlight w:val="green"/>
+              </w:rPr>
+              <w:t>Passou</w:t>
+            </w:r>
           </w:p>
         </w:tc>
       </w:tr>
@@ -1127,7 +1094,6 @@
           </w:tcPr>
           <w:p>
             <w:pPr>
-              <w:spacing w:after="0" w:line="240" w:lineRule="auto"/>
               <w:jc w:val="center"/>
               <w:rPr>
                 <w:b/>
@@ -1152,7 +1118,6 @@
                 <w:ilvl w:val="0"/>
                 <w:numId w:val="1"/>
               </w:numPr>
-              <w:spacing w:after="0" w:line="240" w:lineRule="auto"/>
               <w:jc w:val="both"/>
               <w:rPr>
                 <w:b/>
@@ -1186,23 +1151,16 @@
           </w:tcPr>
           <w:p>
             <w:pPr>
-              <w:spacing w:after="0" w:line="240" w:lineRule="auto"/>
-              <w:jc w:val="both"/>
-              <w:rPr>
-                <w:b/>
-              </w:rPr>
-            </w:pPr>
-            <w:r>
-              <w:rPr>
-                <w:b/>
-              </w:rPr>
-              <w:t xml:space="preserve">O </w:t>
-            </w:r>
-            <w:r>
-              <w:rPr>
-                <w:b/>
-              </w:rPr>
-              <w:t>empreendedor alterou o campo canais</w:t>
+              <w:jc w:val="both"/>
+              <w:rPr>
+                <w:b/>
+              </w:rPr>
+            </w:pPr>
+            <w:r>
+              <w:rPr>
+                <w:b/>
+              </w:rPr>
+              <w:t>O empreendedor alterou o campo canais</w:t>
             </w:r>
           </w:p>
         </w:tc>
@@ -1212,7 +1170,6 @@
           </w:tcPr>
           <w:p>
             <w:pPr>
-              <w:spacing w:after="0" w:line="240" w:lineRule="auto"/>
               <w:jc w:val="both"/>
             </w:pPr>
             <w:r>
@@ -1244,13 +1201,19 @@
           </w:tcPr>
           <w:p>
             <w:pPr>
-              <w:spacing w:after="0" w:line="240" w:lineRule="auto"/>
               <w:jc w:val="both"/>
               <w:rPr>
                 <w:color w:val="FF0000"/>
                 <w:highlight w:val="yellow"/>
               </w:rPr>
             </w:pPr>
+            <w:r>
+              <w:rPr>
+                <w:color w:val="FF0000"/>
+                <w:highlight w:val="green"/>
+              </w:rPr>
+              <w:t>Passou</w:t>
+            </w:r>
           </w:p>
         </w:tc>
       </w:tr>
@@ -1264,7 +1227,6 @@
           </w:tcPr>
           <w:p>
             <w:pPr>
-              <w:spacing w:after="0" w:line="240" w:lineRule="auto"/>
               <w:jc w:val="center"/>
               <w:rPr>
                 <w:b/>
@@ -1289,7 +1251,6 @@
                 <w:ilvl w:val="0"/>
                 <w:numId w:val="1"/>
               </w:numPr>
-              <w:spacing w:after="0" w:line="240" w:lineRule="auto"/>
               <w:jc w:val="both"/>
               <w:rPr>
                 <w:b/>
@@ -1323,7 +1284,6 @@
           </w:tcPr>
           <w:p>
             <w:pPr>
-              <w:spacing w:after="0" w:line="240" w:lineRule="auto"/>
               <w:jc w:val="both"/>
               <w:rPr>
                 <w:b/>
@@ -1343,14 +1303,10 @@
           </w:tcPr>
           <w:p>
             <w:pPr>
-              <w:spacing w:after="0" w:line="240" w:lineRule="auto"/>
-              <w:jc w:val="both"/>
-            </w:pPr>
-            <w:r>
-              <w:t>Um av</w:t>
-            </w:r>
-            <w:r>
-              <w:t xml:space="preserve">iso no campo </w:t>
+              <w:jc w:val="both"/>
+            </w:pPr>
+            <w:r>
+              <w:t xml:space="preserve">Um aviso no campo </w:t>
             </w:r>
             <w:r>
               <w:rPr>
@@ -1378,13 +1334,19 @@
           </w:tcPr>
           <w:p>
             <w:pPr>
-              <w:spacing w:after="0" w:line="240" w:lineRule="auto"/>
               <w:jc w:val="both"/>
               <w:rPr>
                 <w:color w:val="FF0000"/>
                 <w:highlight w:val="yellow"/>
               </w:rPr>
             </w:pPr>
+            <w:r>
+              <w:rPr>
+                <w:color w:val="FF0000"/>
+                <w:highlight w:val="green"/>
+              </w:rPr>
+              <w:t>Passou</w:t>
+            </w:r>
           </w:p>
         </w:tc>
       </w:tr>
@@ -1398,7 +1360,6 @@
           </w:tcPr>
           <w:p>
             <w:pPr>
-              <w:spacing w:after="0" w:line="240" w:lineRule="auto"/>
               <w:jc w:val="center"/>
               <w:rPr>
                 <w:b/>
@@ -1423,7 +1384,6 @@
                 <w:ilvl w:val="0"/>
                 <w:numId w:val="1"/>
               </w:numPr>
-              <w:spacing w:after="0" w:line="240" w:lineRule="auto"/>
               <w:jc w:val="both"/>
               <w:rPr>
                 <w:b/>
@@ -1457,7 +1417,6 @@
           </w:tcPr>
           <w:p>
             <w:pPr>
-              <w:spacing w:after="0" w:line="240" w:lineRule="auto"/>
               <w:jc w:val="both"/>
               <w:rPr>
                 <w:b/>
@@ -1477,7 +1436,6 @@
           </w:tcPr>
           <w:p>
             <w:pPr>
-              <w:spacing w:after="0" w:line="240" w:lineRule="auto"/>
               <w:jc w:val="both"/>
             </w:pPr>
             <w:r>
@@ -1491,10 +1449,7 @@
               <w:t>concorrentes i</w:t>
             </w:r>
             <w:r>
-              <w:t xml:space="preserve">ndica </w:t>
-            </w:r>
-            <w:r>
-              <w:t xml:space="preserve">que o campo foi alterado desde a </w:t>
+              <w:t xml:space="preserve">ndica que o campo foi alterado desde a </w:t>
             </w:r>
             <w:proofErr w:type="spellStart"/>
             <w:r>
@@ -1512,13 +1467,19 @@
           </w:tcPr>
           <w:p>
             <w:pPr>
-              <w:spacing w:after="0" w:line="240" w:lineRule="auto"/>
               <w:jc w:val="both"/>
               <w:rPr>
                 <w:color w:val="FF0000"/>
                 <w:highlight w:val="yellow"/>
               </w:rPr>
             </w:pPr>
+            <w:r>
+              <w:rPr>
+                <w:color w:val="FF0000"/>
+                <w:highlight w:val="green"/>
+              </w:rPr>
+              <w:t>Passou</w:t>
+            </w:r>
           </w:p>
         </w:tc>
       </w:tr>
@@ -1558,7 +1519,6 @@
           </w:tcPr>
           <w:p>
             <w:pPr>
-              <w:spacing w:after="0" w:line="240" w:lineRule="auto"/>
               <w:jc w:val="center"/>
               <w:rPr>
                 <w:b/>
@@ -1584,7 +1544,6 @@
                 <w:ilvl w:val="0"/>
                 <w:numId w:val="2"/>
               </w:numPr>
-              <w:spacing w:after="0" w:line="240" w:lineRule="auto"/>
               <w:jc w:val="both"/>
               <w:rPr>
                 <w:b/>
@@ -1618,7 +1577,6 @@
           </w:tcPr>
           <w:p>
             <w:pPr>
-              <w:spacing w:after="0" w:line="240" w:lineRule="auto"/>
               <w:jc w:val="both"/>
               <w:rPr>
                 <w:b/>
@@ -1646,7 +1604,6 @@
           </w:tcPr>
           <w:p>
             <w:pPr>
-              <w:spacing w:after="0" w:line="240" w:lineRule="auto"/>
               <w:jc w:val="both"/>
             </w:pPr>
             <w:r>
@@ -1694,13 +1651,19 @@
           </w:tcPr>
           <w:p>
             <w:pPr>
-              <w:spacing w:after="0" w:line="240" w:lineRule="auto"/>
               <w:jc w:val="both"/>
               <w:rPr>
                 <w:color w:val="FF0000"/>
                 <w:highlight w:val="yellow"/>
               </w:rPr>
             </w:pPr>
+            <w:r>
+              <w:rPr>
+                <w:color w:val="FF0000"/>
+                <w:highlight w:val="green"/>
+              </w:rPr>
+              <w:t>Passou</w:t>
+            </w:r>
           </w:p>
         </w:tc>
       </w:tr>
@@ -1714,7 +1677,6 @@
           </w:tcPr>
           <w:p>
             <w:pPr>
-              <w:spacing w:after="0" w:line="240" w:lineRule="auto"/>
               <w:jc w:val="center"/>
               <w:rPr>
                 <w:b/>
@@ -1723,7 +1685,6 @@
           </w:p>
           <w:p>
             <w:pPr>
-              <w:spacing w:after="0" w:line="240" w:lineRule="auto"/>
               <w:jc w:val="center"/>
               <w:rPr>
                 <w:b/>
@@ -1748,7 +1709,6 @@
                 <w:ilvl w:val="0"/>
                 <w:numId w:val="2"/>
               </w:numPr>
-              <w:spacing w:after="0" w:line="240" w:lineRule="auto"/>
               <w:jc w:val="both"/>
               <w:rPr>
                 <w:b/>
@@ -1782,7 +1742,6 @@
           </w:tcPr>
           <w:p>
             <w:pPr>
-              <w:spacing w:after="0" w:line="240" w:lineRule="auto"/>
               <w:jc w:val="both"/>
             </w:pPr>
             <w:r>
@@ -1813,7 +1772,6 @@
           </w:tcPr>
           <w:p>
             <w:pPr>
-              <w:spacing w:after="0" w:line="240" w:lineRule="auto"/>
               <w:jc w:val="both"/>
             </w:pPr>
             <w:r>
@@ -1861,7 +1819,6 @@
           </w:tcPr>
           <w:p>
             <w:pPr>
-              <w:spacing w:after="0" w:line="240" w:lineRule="auto"/>
               <w:rPr>
                 <w:color w:val="FF0000"/>
                 <w:highlight w:val="yellow"/>
@@ -1870,25 +1827,9 @@
             <w:r>
               <w:rPr>
                 <w:color w:val="FF0000"/>
-                <w:highlight w:val="yellow"/>
-              </w:rPr>
-              <w:t xml:space="preserve">Não Passou(criado </w:t>
-            </w:r>
-            <w:proofErr w:type="spellStart"/>
-            <w:r>
-              <w:rPr>
-                <w:color w:val="FF0000"/>
-                <w:highlight w:val="yellow"/>
-              </w:rPr>
-              <w:t>Issue</w:t>
-            </w:r>
-            <w:proofErr w:type="spellEnd"/>
-            <w:r>
-              <w:rPr>
-                <w:color w:val="FF0000"/>
-                <w:highlight w:val="yellow"/>
-              </w:rPr>
-              <w:t>)</w:t>
+                <w:highlight w:val="green"/>
+              </w:rPr>
+              <w:t>Passou</w:t>
             </w:r>
           </w:p>
         </w:tc>
@@ -1904,7 +1845,6 @@
           </w:tcPr>
           <w:p>
             <w:pPr>
-              <w:spacing w:after="0" w:line="240" w:lineRule="auto"/>
               <w:jc w:val="center"/>
               <w:rPr>
                 <w:b/>
@@ -1929,7 +1869,6 @@
                 <w:ilvl w:val="0"/>
                 <w:numId w:val="2"/>
               </w:numPr>
-              <w:spacing w:after="0" w:line="240" w:lineRule="auto"/>
               <w:jc w:val="both"/>
               <w:rPr>
                 <w:b/>
@@ -1963,7 +1902,6 @@
           </w:tcPr>
           <w:p>
             <w:pPr>
-              <w:spacing w:after="0" w:line="240" w:lineRule="auto"/>
               <w:jc w:val="both"/>
               <w:rPr>
                 <w:b/>
@@ -1983,7 +1921,6 @@
           </w:tcPr>
           <w:p>
             <w:pPr>
-              <w:spacing w:after="0" w:line="240" w:lineRule="auto"/>
               <w:jc w:val="both"/>
             </w:pPr>
             <w:r>
@@ -2015,12 +1952,18 @@
           </w:tcPr>
           <w:p>
             <w:pPr>
-              <w:spacing w:after="0" w:line="240" w:lineRule="auto"/>
               <w:rPr>
                 <w:color w:val="FF0000"/>
                 <w:highlight w:val="yellow"/>
               </w:rPr>
             </w:pPr>
+            <w:r>
+              <w:rPr>
+                <w:color w:val="FF0000"/>
+                <w:highlight w:val="green"/>
+              </w:rPr>
+              <w:t>Passou</w:t>
+            </w:r>
           </w:p>
         </w:tc>
       </w:tr>
@@ -2034,7 +1977,6 @@
           </w:tcPr>
           <w:p>
             <w:pPr>
-              <w:spacing w:after="0" w:line="240" w:lineRule="auto"/>
               <w:jc w:val="center"/>
               <w:rPr>
                 <w:b/>
@@ -2059,7 +2001,6 @@
                 <w:ilvl w:val="0"/>
                 <w:numId w:val="2"/>
               </w:numPr>
-              <w:spacing w:after="0" w:line="240" w:lineRule="auto"/>
               <w:jc w:val="both"/>
               <w:rPr>
                 <w:b/>
@@ -2093,7 +2034,6 @@
           </w:tcPr>
           <w:p>
             <w:pPr>
-              <w:spacing w:after="0" w:line="240" w:lineRule="auto"/>
               <w:jc w:val="both"/>
               <w:rPr>
                 <w:b/>
@@ -2113,7 +2053,6 @@
           </w:tcPr>
           <w:p>
             <w:pPr>
-              <w:spacing w:after="0" w:line="240" w:lineRule="auto"/>
               <w:jc w:val="both"/>
             </w:pPr>
             <w:r>
@@ -2145,12 +2084,18 @@
           </w:tcPr>
           <w:p>
             <w:pPr>
-              <w:spacing w:after="0" w:line="240" w:lineRule="auto"/>
               <w:rPr>
                 <w:color w:val="FF0000"/>
                 <w:highlight w:val="yellow"/>
               </w:rPr>
             </w:pPr>
+            <w:r>
+              <w:rPr>
+                <w:color w:val="FF0000"/>
+                <w:highlight w:val="green"/>
+              </w:rPr>
+              <w:t>Passou</w:t>
+            </w:r>
           </w:p>
         </w:tc>
       </w:tr>
@@ -2164,7 +2109,6 @@
           </w:tcPr>
           <w:p>
             <w:pPr>
-              <w:spacing w:after="0" w:line="240" w:lineRule="auto"/>
               <w:jc w:val="center"/>
               <w:rPr>
                 <w:b/>
@@ -2189,7 +2133,6 @@
                 <w:ilvl w:val="0"/>
                 <w:numId w:val="2"/>
               </w:numPr>
-              <w:spacing w:after="0" w:line="240" w:lineRule="auto"/>
               <w:jc w:val="both"/>
               <w:rPr>
                 <w:b/>
@@ -2223,7 +2166,6 @@
           </w:tcPr>
           <w:p>
             <w:pPr>
-              <w:spacing w:after="0" w:line="240" w:lineRule="auto"/>
               <w:jc w:val="both"/>
               <w:rPr>
                 <w:b/>
@@ -2243,7 +2185,6 @@
           </w:tcPr>
           <w:p>
             <w:pPr>
-              <w:spacing w:after="0" w:line="240" w:lineRule="auto"/>
               <w:jc w:val="both"/>
             </w:pPr>
             <w:r>
@@ -2276,12 +2217,18 @@
           <w:p/>
           <w:p>
             <w:pPr>
-              <w:spacing w:after="0" w:line="240" w:lineRule="auto"/>
               <w:rPr>
                 <w:color w:val="FF0000"/>
                 <w:highlight w:val="yellow"/>
               </w:rPr>
             </w:pPr>
+            <w:r>
+              <w:rPr>
+                <w:color w:val="FF0000"/>
+                <w:highlight w:val="green"/>
+              </w:rPr>
+              <w:t>Passou</w:t>
+            </w:r>
           </w:p>
         </w:tc>
       </w:tr>
@@ -2295,7 +2242,6 @@
           </w:tcPr>
           <w:p>
             <w:pPr>
-              <w:spacing w:after="0" w:line="240" w:lineRule="auto"/>
               <w:jc w:val="center"/>
               <w:rPr>
                 <w:b/>
@@ -2320,7 +2266,6 @@
                 <w:ilvl w:val="0"/>
                 <w:numId w:val="2"/>
               </w:numPr>
-              <w:spacing w:after="0" w:line="240" w:lineRule="auto"/>
               <w:jc w:val="both"/>
               <w:rPr>
                 <w:b/>
@@ -2354,7 +2299,6 @@
           </w:tcPr>
           <w:p>
             <w:pPr>
-              <w:spacing w:after="0" w:line="240" w:lineRule="auto"/>
               <w:jc w:val="both"/>
               <w:rPr>
                 <w:b/>
@@ -2374,7 +2318,6 @@
           </w:tcPr>
           <w:p>
             <w:pPr>
-              <w:spacing w:after="0" w:line="240" w:lineRule="auto"/>
               <w:jc w:val="both"/>
             </w:pPr>
             <w:r>
@@ -2406,12 +2349,18 @@
           </w:tcPr>
           <w:p>
             <w:pPr>
-              <w:spacing w:after="0" w:line="240" w:lineRule="auto"/>
               <w:rPr>
                 <w:color w:val="FF0000"/>
                 <w:highlight w:val="yellow"/>
               </w:rPr>
             </w:pPr>
+            <w:r>
+              <w:rPr>
+                <w:color w:val="FF0000"/>
+                <w:highlight w:val="green"/>
+              </w:rPr>
+              <w:t>Passou</w:t>
+            </w:r>
           </w:p>
         </w:tc>
       </w:tr>
@@ -2425,7 +2374,6 @@
           </w:tcPr>
           <w:p>
             <w:pPr>
-              <w:spacing w:after="0" w:line="240" w:lineRule="auto"/>
               <w:jc w:val="center"/>
               <w:rPr>
                 <w:b/>
@@ -2450,7 +2398,6 @@
                 <w:ilvl w:val="0"/>
                 <w:numId w:val="2"/>
               </w:numPr>
-              <w:spacing w:after="0" w:line="240" w:lineRule="auto"/>
               <w:jc w:val="both"/>
               <w:rPr>
                 <w:b/>
@@ -2484,7 +2431,6 @@
           </w:tcPr>
           <w:p>
             <w:pPr>
-              <w:spacing w:after="0" w:line="240" w:lineRule="auto"/>
               <w:jc w:val="both"/>
               <w:rPr>
                 <w:b/>
@@ -2504,7 +2450,6 @@
           </w:tcPr>
           <w:p>
             <w:pPr>
-              <w:spacing w:after="0" w:line="240" w:lineRule="auto"/>
               <w:jc w:val="both"/>
             </w:pPr>
             <w:r>
@@ -2536,12 +2481,18 @@
           </w:tcPr>
           <w:p>
             <w:pPr>
-              <w:spacing w:after="0" w:line="240" w:lineRule="auto"/>
               <w:rPr>
                 <w:color w:val="FF0000"/>
                 <w:highlight w:val="yellow"/>
               </w:rPr>
             </w:pPr>
+            <w:r>
+              <w:rPr>
+                <w:color w:val="FF0000"/>
+                <w:highlight w:val="green"/>
+              </w:rPr>
+              <w:t>Passou</w:t>
+            </w:r>
           </w:p>
         </w:tc>
       </w:tr>
@@ -2555,7 +2506,6 @@
           </w:tcPr>
           <w:p>
             <w:pPr>
-              <w:spacing w:after="0" w:line="240" w:lineRule="auto"/>
               <w:jc w:val="center"/>
               <w:rPr>
                 <w:b/>
@@ -2580,7 +2530,6 @@
                 <w:ilvl w:val="0"/>
                 <w:numId w:val="2"/>
               </w:numPr>
-              <w:spacing w:after="0" w:line="240" w:lineRule="auto"/>
               <w:jc w:val="both"/>
               <w:rPr>
                 <w:b/>
@@ -2614,7 +2563,6 @@
           </w:tcPr>
           <w:p>
             <w:pPr>
-              <w:spacing w:after="0" w:line="240" w:lineRule="auto"/>
               <w:jc w:val="both"/>
               <w:rPr>
                 <w:b/>
@@ -2642,7 +2590,6 @@
           </w:tcPr>
           <w:p>
             <w:pPr>
-              <w:spacing w:after="0" w:line="240" w:lineRule="auto"/>
               <w:jc w:val="both"/>
             </w:pPr>
             <w:r>
@@ -2676,12 +2623,18 @@
           </w:tcPr>
           <w:p>
             <w:pPr>
-              <w:spacing w:after="0" w:line="240" w:lineRule="auto"/>
               <w:rPr>
                 <w:color w:val="FF0000"/>
                 <w:highlight w:val="yellow"/>
               </w:rPr>
             </w:pPr>
+            <w:r>
+              <w:rPr>
+                <w:color w:val="FF0000"/>
+                <w:highlight w:val="green"/>
+              </w:rPr>
+              <w:t>Passou</w:t>
+            </w:r>
           </w:p>
         </w:tc>
       </w:tr>
@@ -2695,7 +2648,6 @@
           </w:tcPr>
           <w:p>
             <w:pPr>
-              <w:spacing w:after="0" w:line="240" w:lineRule="auto"/>
               <w:jc w:val="center"/>
               <w:rPr>
                 <w:b/>
@@ -2720,7 +2672,6 @@
                 <w:ilvl w:val="0"/>
                 <w:numId w:val="2"/>
               </w:numPr>
-              <w:spacing w:after="0" w:line="240" w:lineRule="auto"/>
               <w:jc w:val="both"/>
               <w:rPr>
                 <w:b/>
@@ -2754,7 +2705,6 @@
           </w:tcPr>
           <w:p>
             <w:pPr>
-              <w:spacing w:after="0" w:line="240" w:lineRule="auto"/>
               <w:jc w:val="both"/>
               <w:rPr>
                 <w:b/>
@@ -2774,7 +2724,6 @@
           </w:tcPr>
           <w:p>
             <w:pPr>
-              <w:spacing w:after="0" w:line="240" w:lineRule="auto"/>
               <w:jc w:val="both"/>
             </w:pPr>
             <w:r>
@@ -2806,12 +2755,18 @@
           </w:tcPr>
           <w:p>
             <w:pPr>
-              <w:spacing w:after="0" w:line="240" w:lineRule="auto"/>
               <w:rPr>
                 <w:color w:val="FF0000"/>
                 <w:highlight w:val="yellow"/>
               </w:rPr>
             </w:pPr>
+            <w:r>
+              <w:rPr>
+                <w:color w:val="FF0000"/>
+                <w:highlight w:val="green"/>
+              </w:rPr>
+              <w:t>Passou</w:t>
+            </w:r>
           </w:p>
         </w:tc>
       </w:tr>
@@ -2825,7 +2780,6 @@
           </w:tcPr>
           <w:p>
             <w:pPr>
-              <w:spacing w:after="0" w:line="240" w:lineRule="auto"/>
               <w:jc w:val="center"/>
               <w:rPr>
                 <w:b/>
@@ -2850,7 +2804,6 @@
                 <w:ilvl w:val="0"/>
                 <w:numId w:val="2"/>
               </w:numPr>
-              <w:spacing w:after="0" w:line="240" w:lineRule="auto"/>
               <w:jc w:val="both"/>
               <w:rPr>
                 <w:b/>
@@ -2884,7 +2837,6 @@
           </w:tcPr>
           <w:p>
             <w:pPr>
-              <w:spacing w:after="0" w:line="240" w:lineRule="auto"/>
               <w:jc w:val="both"/>
               <w:rPr>
                 <w:b/>
@@ -2904,7 +2856,6 @@
           </w:tcPr>
           <w:p>
             <w:pPr>
-              <w:spacing w:after="0" w:line="240" w:lineRule="auto"/>
               <w:jc w:val="both"/>
             </w:pPr>
             <w:r>
@@ -2936,12 +2887,18 @@
           </w:tcPr>
           <w:p>
             <w:pPr>
-              <w:spacing w:after="0" w:line="240" w:lineRule="auto"/>
               <w:rPr>
                 <w:color w:val="FF0000"/>
                 <w:highlight w:val="yellow"/>
               </w:rPr>
             </w:pPr>
+            <w:r>
+              <w:rPr>
+                <w:color w:val="FF0000"/>
+                <w:highlight w:val="green"/>
+              </w:rPr>
+              <w:t>Passou</w:t>
+            </w:r>
           </w:p>
         </w:tc>
       </w:tr>
@@ -2976,7 +2933,6 @@
           </w:tcPr>
           <w:p>
             <w:pPr>
-              <w:spacing w:after="0" w:line="240" w:lineRule="auto"/>
               <w:jc w:val="center"/>
               <w:rPr>
                 <w:b/>
@@ -2985,7 +2941,6 @@
           </w:p>
           <w:p>
             <w:pPr>
-              <w:spacing w:after="0" w:line="240" w:lineRule="auto"/>
               <w:jc w:val="center"/>
               <w:rPr>
                 <w:b/>
@@ -2995,7 +2950,7 @@
               <w:rPr>
                 <w:b/>
               </w:rPr>
-              <w:t>21</w:t>
+              <w:t>20</w:t>
             </w:r>
           </w:p>
         </w:tc>
@@ -3010,7 +2965,6 @@
                 <w:ilvl w:val="0"/>
                 <w:numId w:val="2"/>
               </w:numPr>
-              <w:spacing w:after="0" w:line="240" w:lineRule="auto"/>
               <w:jc w:val="both"/>
               <w:rPr>
                 <w:b/>
@@ -3044,7 +2998,6 @@
           </w:tcPr>
           <w:p>
             <w:pPr>
-              <w:spacing w:after="0" w:line="240" w:lineRule="auto"/>
               <w:jc w:val="both"/>
               <w:rPr>
                 <w:b/>
@@ -3064,7 +3017,6 @@
           </w:tcPr>
           <w:p>
             <w:pPr>
-              <w:spacing w:after="0" w:line="240" w:lineRule="auto"/>
               <w:jc w:val="both"/>
             </w:pPr>
             <w:r>
@@ -3078,10 +3030,7 @@
               <w:t>fontes de receita</w:t>
             </w:r>
             <w:r>
-              <w:t xml:space="preserve"> indica que o campo </w:t>
-            </w:r>
-            <w:r>
-              <w:t xml:space="preserve">foi alterado desde a </w:t>
+              <w:t xml:space="preserve"> indica que o campo foi alterado desde a </w:t>
             </w:r>
             <w:proofErr w:type="spellStart"/>
             <w:r>
@@ -3099,12 +3048,18 @@
           </w:tcPr>
           <w:p>
             <w:pPr>
-              <w:spacing w:after="0" w:line="240" w:lineRule="auto"/>
               <w:rPr>
                 <w:color w:val="FF0000"/>
                 <w:highlight w:val="yellow"/>
               </w:rPr>
             </w:pPr>
+            <w:r>
+              <w:rPr>
+                <w:color w:val="FF0000"/>
+                <w:highlight w:val="green"/>
+              </w:rPr>
+              <w:t>Passou</w:t>
+            </w:r>
           </w:p>
         </w:tc>
       </w:tr>
@@ -3115,7 +3070,6 @@
           </w:tcPr>
           <w:p>
             <w:pPr>
-              <w:spacing w:after="0" w:line="240" w:lineRule="auto"/>
               <w:jc w:val="center"/>
               <w:rPr>
                 <w:b/>
@@ -3125,7 +3079,7 @@
               <w:rPr>
                 <w:b/>
               </w:rPr>
-              <w:t>22</w:t>
+              <w:t>21</w:t>
             </w:r>
           </w:p>
         </w:tc>
@@ -3140,7 +3094,6 @@
                 <w:ilvl w:val="0"/>
                 <w:numId w:val="2"/>
               </w:numPr>
-              <w:spacing w:after="0" w:line="240" w:lineRule="auto"/>
               <w:jc w:val="both"/>
               <w:rPr>
                 <w:b/>
@@ -3174,7 +3127,6 @@
           </w:tcPr>
           <w:p>
             <w:pPr>
-              <w:spacing w:after="0" w:line="240" w:lineRule="auto"/>
               <w:jc w:val="both"/>
               <w:rPr>
                 <w:b/>
@@ -3194,7 +3146,6 @@
           </w:tcPr>
           <w:p>
             <w:pPr>
-              <w:spacing w:after="0" w:line="240" w:lineRule="auto"/>
               <w:jc w:val="both"/>
             </w:pPr>
             <w:r>
@@ -3226,12 +3177,18 @@
           </w:tcPr>
           <w:p>
             <w:pPr>
-              <w:spacing w:after="0" w:line="240" w:lineRule="auto"/>
               <w:rPr>
                 <w:color w:val="FF0000"/>
                 <w:highlight w:val="yellow"/>
               </w:rPr>
             </w:pPr>
+            <w:r>
+              <w:rPr>
+                <w:color w:val="FF0000"/>
+                <w:highlight w:val="green"/>
+              </w:rPr>
+              <w:t>Passou</w:t>
+            </w:r>
           </w:p>
         </w:tc>
       </w:tr>
@@ -3242,7 +3199,6 @@
           </w:tcPr>
           <w:p>
             <w:pPr>
-              <w:spacing w:after="0" w:line="240" w:lineRule="auto"/>
               <w:jc w:val="center"/>
               <w:rPr>
                 <w:b/>
@@ -3252,7 +3208,7 @@
               <w:rPr>
                 <w:b/>
               </w:rPr>
-              <w:t>23</w:t>
+              <w:t>22</w:t>
             </w:r>
           </w:p>
         </w:tc>
@@ -3267,7 +3223,6 @@
                 <w:ilvl w:val="0"/>
                 <w:numId w:val="2"/>
               </w:numPr>
-              <w:spacing w:after="0" w:line="240" w:lineRule="auto"/>
               <w:jc w:val="both"/>
               <w:rPr>
                 <w:b/>
@@ -3301,7 +3256,6 @@
           </w:tcPr>
           <w:p>
             <w:pPr>
-              <w:spacing w:after="0" w:line="240" w:lineRule="auto"/>
               <w:jc w:val="both"/>
               <w:rPr>
                 <w:b/>
@@ -3321,7 +3275,6 @@
           </w:tcPr>
           <w:p>
             <w:pPr>
-              <w:spacing w:after="0" w:line="240" w:lineRule="auto"/>
               <w:jc w:val="both"/>
             </w:pPr>
             <w:r>
@@ -3335,10 +3288,7 @@
               <w:t>investimento inicial</w:t>
             </w:r>
             <w:r>
-              <w:t xml:space="preserve"> indica que o campo </w:t>
-            </w:r>
-            <w:r>
-              <w:t xml:space="preserve">foi alterado desde a </w:t>
+              <w:t xml:space="preserve"> indica que o campo foi alterado desde a </w:t>
             </w:r>
             <w:proofErr w:type="spellStart"/>
             <w:r>
@@ -3356,12 +3306,18 @@
           </w:tcPr>
           <w:p>
             <w:pPr>
-              <w:spacing w:after="0" w:line="240" w:lineRule="auto"/>
               <w:rPr>
                 <w:color w:val="FF0000"/>
                 <w:highlight w:val="yellow"/>
               </w:rPr>
             </w:pPr>
+            <w:r>
+              <w:rPr>
+                <w:color w:val="FF0000"/>
+                <w:highlight w:val="green"/>
+              </w:rPr>
+              <w:t>Passou</w:t>
+            </w:r>
           </w:p>
         </w:tc>
       </w:tr>
@@ -3372,7 +3328,6 @@
           </w:tcPr>
           <w:p>
             <w:pPr>
-              <w:spacing w:after="0" w:line="240" w:lineRule="auto"/>
               <w:jc w:val="center"/>
               <w:rPr>
                 <w:b/>
@@ -3382,7 +3337,7 @@
               <w:rPr>
                 <w:b/>
               </w:rPr>
-              <w:t>24</w:t>
+              <w:t>23</w:t>
             </w:r>
           </w:p>
         </w:tc>
@@ -3397,7 +3352,6 @@
                 <w:ilvl w:val="0"/>
                 <w:numId w:val="2"/>
               </w:numPr>
-              <w:spacing w:after="0" w:line="240" w:lineRule="auto"/>
               <w:jc w:val="both"/>
               <w:rPr>
                 <w:b/>
@@ -3431,17 +3385,22 @@
           </w:tcPr>
           <w:p>
             <w:pPr>
-              <w:spacing w:after="0" w:line="240" w:lineRule="auto"/>
-              <w:jc w:val="both"/>
-              <w:rPr>
-                <w:b/>
-              </w:rPr>
-            </w:pPr>
-            <w:r>
-              <w:rPr>
-                <w:b/>
-              </w:rPr>
-              <w:t>O empreendedor alterou a tabela de custos fixos</w:t>
+              <w:jc w:val="both"/>
+              <w:rPr>
+                <w:b/>
+              </w:rPr>
+            </w:pPr>
+            <w:r>
+              <w:rPr>
+                <w:b/>
+              </w:rPr>
+              <w:t xml:space="preserve">O empreendedor alterou </w:t>
+            </w:r>
+            <w:r>
+              <w:rPr>
+                <w:b/>
+              </w:rPr>
+              <w:t>os campos segmentos de clientes e atividades chave</w:t>
             </w:r>
           </w:p>
         </w:tc>
@@ -3451,21 +3410,41 @@
           </w:tcPr>
           <w:p>
             <w:pPr>
-              <w:spacing w:after="0" w:line="240" w:lineRule="auto"/>
-              <w:jc w:val="both"/>
-            </w:pPr>
-            <w:r>
-              <w:t xml:space="preserve">Um aviso </w:t>
+              <w:jc w:val="both"/>
+            </w:pPr>
+            <w:r>
+              <w:t>Um aviso será apresentado na aba “negócio” e u</w:t>
+            </w:r>
+            <w:r>
+              <w:t xml:space="preserve">m aviso </w:t>
             </w:r>
             <w:r>
               <w:rPr>
                 <w:b/>
                 <w:bCs/>
               </w:rPr>
-              <w:t>na tabela de custos fixos</w:t>
-            </w:r>
-            <w:r>
-              <w:t xml:space="preserve"> indica que a tabela foi alterada desde a </w:t>
+              <w:t>nos campos segmentos de clientes e atividades chave</w:t>
+            </w:r>
+            <w:r>
+              <w:t xml:space="preserve"> indica</w:t>
+            </w:r>
+            <w:r>
+              <w:t>rão</w:t>
+            </w:r>
+            <w:r>
+              <w:t xml:space="preserve"> que </w:t>
+            </w:r>
+            <w:r>
+              <w:t>os campos</w:t>
+            </w:r>
+            <w:r>
+              <w:t xml:space="preserve"> fo</w:t>
+            </w:r>
+            <w:r>
+              <w:t>ram alterados</w:t>
+            </w:r>
+            <w:r>
+              <w:t xml:space="preserve"> desde a </w:t>
             </w:r>
             <w:proofErr w:type="spellStart"/>
             <w:r>
@@ -3475,6 +3454,9 @@
             <w:r>
               <w:t xml:space="preserve"> avaliação</w:t>
             </w:r>
+            <w:r>
+              <w:t>.</w:t>
+            </w:r>
           </w:p>
         </w:tc>
         <w:tc>
@@ -3483,12 +3465,18 @@
           </w:tcPr>
           <w:p>
             <w:pPr>
-              <w:spacing w:after="0" w:line="240" w:lineRule="auto"/>
               <w:rPr>
                 <w:color w:val="FF0000"/>
                 <w:highlight w:val="yellow"/>
               </w:rPr>
             </w:pPr>
+            <w:r>
+              <w:rPr>
+                <w:color w:val="FF0000"/>
+                <w:highlight w:val="green"/>
+              </w:rPr>
+              <w:t>Passou</w:t>
+            </w:r>
           </w:p>
         </w:tc>
       </w:tr>
@@ -3499,7 +3487,6 @@
           </w:tcPr>
           <w:p>
             <w:pPr>
-              <w:spacing w:after="0" w:line="240" w:lineRule="auto"/>
               <w:jc w:val="center"/>
               <w:rPr>
                 <w:b/>
@@ -3509,7 +3496,7 @@
               <w:rPr>
                 <w:b/>
               </w:rPr>
-              <w:t>25</w:t>
+              <w:t>24</w:t>
             </w:r>
           </w:p>
         </w:tc>
@@ -3524,7 +3511,6 @@
                 <w:ilvl w:val="0"/>
                 <w:numId w:val="2"/>
               </w:numPr>
-              <w:spacing w:after="0" w:line="240" w:lineRule="auto"/>
               <w:jc w:val="both"/>
               <w:rPr>
                 <w:b/>
@@ -3558,17 +3544,34 @@
           </w:tcPr>
           <w:p>
             <w:pPr>
-              <w:spacing w:after="0" w:line="240" w:lineRule="auto"/>
-              <w:jc w:val="both"/>
-              <w:rPr>
-                <w:b/>
-              </w:rPr>
-            </w:pPr>
-            <w:r>
-              <w:rPr>
-                <w:b/>
-              </w:rPr>
-              <w:t>O empreendedor alterou a tabela de custos variáveis</w:t>
+              <w:jc w:val="both"/>
+              <w:rPr>
+                <w:b/>
+              </w:rPr>
+            </w:pPr>
+            <w:r>
+              <w:rPr>
+                <w:b/>
+              </w:rPr>
+              <w:t xml:space="preserve">O empreendedor alterou </w:t>
+            </w:r>
+            <w:r>
+              <w:rPr>
+                <w:b/>
+              </w:rPr>
+              <w:t>tod</w:t>
+            </w:r>
+            <w:r>
+              <w:rPr>
+                <w:b/>
+              </w:rPr>
+              <w:t xml:space="preserve">os campos </w:t>
+            </w:r>
+            <w:r>
+              <w:rPr>
+                <w:b/>
+              </w:rPr>
+              <w:t>da aba de “negócio”</w:t>
             </w:r>
           </w:p>
         </w:tc>
@@ -3578,24 +3581,37 @@
           </w:tcPr>
           <w:p>
             <w:pPr>
-              <w:spacing w:after="0" w:line="240" w:lineRule="auto"/>
-              <w:jc w:val="both"/>
-            </w:pPr>
-            <w:r>
-              <w:t xml:space="preserve">Um aviso </w:t>
+              <w:jc w:val="both"/>
+            </w:pPr>
+            <w:r>
+              <w:t xml:space="preserve">Um aviso será apresentado na aba “negócio” e um aviso </w:t>
+            </w:r>
+            <w:r>
+              <w:t xml:space="preserve">em </w:t>
             </w:r>
             <w:r>
               <w:rPr>
                 <w:b/>
                 <w:bCs/>
               </w:rPr>
-              <w:t>na tabela de custos variáveis</w:t>
-            </w:r>
-            <w:r>
-              <w:t xml:space="preserve"> indica que a tabel</w:t>
-            </w:r>
-            <w:r>
-              <w:t xml:space="preserve">a foi alterada desde a </w:t>
+              <w:t>todos</w:t>
+            </w:r>
+            <w:r>
+              <w:rPr>
+                <w:b/>
+                <w:bCs/>
+              </w:rPr>
+              <w:t xml:space="preserve"> campos </w:t>
+            </w:r>
+            <w:r>
+              <w:rPr>
+                <w:b/>
+                <w:bCs/>
+              </w:rPr>
+              <w:t>da aba de “negócio”</w:t>
+            </w:r>
+            <w:r>
+              <w:t xml:space="preserve"> indicarão que os campos foram alterados desde a </w:t>
             </w:r>
             <w:proofErr w:type="spellStart"/>
             <w:r>
@@ -3603,7 +3619,7 @@
             </w:r>
             <w:proofErr w:type="spellEnd"/>
             <w:r>
-              <w:t xml:space="preserve"> avaliação</w:t>
+              <w:t xml:space="preserve"> avaliação.</w:t>
             </w:r>
           </w:p>
         </w:tc>
@@ -3613,19 +3629,1185 @@
           </w:tcPr>
           <w:p>
             <w:pPr>
-              <w:spacing w:after="0" w:line="240" w:lineRule="auto"/>
               <w:rPr>
                 <w:color w:val="FF0000"/>
                 <w:highlight w:val="yellow"/>
               </w:rPr>
             </w:pPr>
+            <w:r>
+              <w:rPr>
+                <w:color w:val="FF0000"/>
+                <w:highlight w:val="green"/>
+              </w:rPr>
+              <w:t>Passou</w:t>
+            </w:r>
+          </w:p>
+        </w:tc>
+      </w:tr>
+      <w:tr>
+        <w:tc>
+          <w:tcPr>
+            <w:tcW w:w="627" w:type="dxa"/>
+          </w:tcPr>
+          <w:p>
+            <w:pPr>
+              <w:jc w:val="center"/>
+              <w:rPr>
+                <w:b/>
+              </w:rPr>
+            </w:pPr>
+            <w:r>
+              <w:rPr>
+                <w:b/>
+              </w:rPr>
+              <w:t>25</w:t>
+            </w:r>
+          </w:p>
+        </w:tc>
+        <w:tc>
+          <w:tcPr>
+            <w:tcW w:w="3769" w:type="dxa"/>
+          </w:tcPr>
+          <w:p>
+            <w:pPr>
+              <w:pStyle w:val="PargrafodaLista1"/>
+              <w:numPr>
+                <w:ilvl w:val="0"/>
+                <w:numId w:val="2"/>
+              </w:numPr>
+              <w:jc w:val="both"/>
+              <w:rPr>
+                <w:b/>
+              </w:rPr>
+            </w:pPr>
+            <w:r>
+              <w:rPr>
+                <w:b/>
+              </w:rPr>
+              <w:t xml:space="preserve">Estar </w:t>
+            </w:r>
+            <w:proofErr w:type="spellStart"/>
+            <w:r>
+              <w:rPr>
+                <w:b/>
+              </w:rPr>
+              <w:t>logado</w:t>
+            </w:r>
+            <w:proofErr w:type="spellEnd"/>
+            <w:r>
+              <w:rPr>
+                <w:b/>
+              </w:rPr>
+              <w:t xml:space="preserve"> como gerente, estar avaliando um plano de negócio que já foi revisado</w:t>
+            </w:r>
+          </w:p>
+        </w:tc>
+        <w:tc>
+          <w:tcPr>
+            <w:tcW w:w="4224" w:type="dxa"/>
+          </w:tcPr>
+          <w:p>
+            <w:pPr>
+              <w:jc w:val="both"/>
+              <w:rPr>
+                <w:b/>
+              </w:rPr>
+            </w:pPr>
+            <w:r>
+              <w:rPr>
+                <w:b/>
+              </w:rPr>
+              <w:t>O empreendedor alterou os campos</w:t>
+            </w:r>
+            <w:r>
+              <w:rPr>
+                <w:b/>
+              </w:rPr>
+              <w:t xml:space="preserve"> relações com clientes</w:t>
+            </w:r>
+            <w:r>
+              <w:rPr>
+                <w:b/>
+              </w:rPr>
+              <w:t xml:space="preserve"> e </w:t>
+            </w:r>
+            <w:r>
+              <w:rPr>
+                <w:b/>
+              </w:rPr>
+              <w:t>concorrentes</w:t>
+            </w:r>
+          </w:p>
+        </w:tc>
+        <w:tc>
+          <w:tcPr>
+            <w:tcW w:w="3613" w:type="dxa"/>
+          </w:tcPr>
+          <w:p>
+            <w:pPr>
+              <w:jc w:val="both"/>
+            </w:pPr>
+            <w:r>
+              <w:t>Um aviso será apresentado na aba “</w:t>
+            </w:r>
+            <w:r>
+              <w:t>análise de mercado</w:t>
+            </w:r>
+            <w:r>
+              <w:t xml:space="preserve">” e um aviso </w:t>
+            </w:r>
+            <w:r>
+              <w:rPr>
+                <w:b/>
+                <w:bCs/>
+              </w:rPr>
+              <w:t xml:space="preserve">nos campos </w:t>
+            </w:r>
+            <w:r>
+              <w:rPr>
+                <w:b/>
+                <w:bCs/>
+              </w:rPr>
+              <w:t>relações com clientes</w:t>
+            </w:r>
+            <w:r>
+              <w:rPr>
+                <w:b/>
+                <w:bCs/>
+              </w:rPr>
+              <w:t xml:space="preserve"> e </w:t>
+            </w:r>
+            <w:r>
+              <w:rPr>
+                <w:b/>
+                <w:bCs/>
+              </w:rPr>
+              <w:t>concorrentes</w:t>
+            </w:r>
+            <w:r>
+              <w:t xml:space="preserve"> indicarão que os campos foram alterados desde a </w:t>
+            </w:r>
+            <w:r>
+              <w:t>última</w:t>
+            </w:r>
+            <w:r>
+              <w:t xml:space="preserve"> avaliação.</w:t>
+            </w:r>
+          </w:p>
+        </w:tc>
+        <w:tc>
+          <w:tcPr>
+            <w:tcW w:w="1987" w:type="dxa"/>
+          </w:tcPr>
+          <w:p>
+            <w:pPr>
+              <w:rPr>
+                <w:color w:val="FF0000"/>
+                <w:highlight w:val="yellow"/>
+              </w:rPr>
+            </w:pPr>
+            <w:r>
+              <w:rPr>
+                <w:color w:val="FF0000"/>
+                <w:highlight w:val="green"/>
+              </w:rPr>
+              <w:t>Passou</w:t>
+            </w:r>
+          </w:p>
+        </w:tc>
+      </w:tr>
+      <w:tr>
+        <w:tc>
+          <w:tcPr>
+            <w:tcW w:w="627" w:type="dxa"/>
+          </w:tcPr>
+          <w:p>
+            <w:pPr>
+              <w:jc w:val="center"/>
+              <w:rPr>
+                <w:b/>
+              </w:rPr>
+            </w:pPr>
+            <w:r>
+              <w:rPr>
+                <w:b/>
+              </w:rPr>
+              <w:t>26</w:t>
+            </w:r>
+          </w:p>
+        </w:tc>
+        <w:tc>
+          <w:tcPr>
+            <w:tcW w:w="3769" w:type="dxa"/>
+          </w:tcPr>
+          <w:p>
+            <w:pPr>
+              <w:pStyle w:val="PargrafodaLista1"/>
+              <w:numPr>
+                <w:ilvl w:val="0"/>
+                <w:numId w:val="2"/>
+              </w:numPr>
+              <w:jc w:val="both"/>
+              <w:rPr>
+                <w:b/>
+              </w:rPr>
+            </w:pPr>
+            <w:r>
+              <w:rPr>
+                <w:b/>
+              </w:rPr>
+              <w:t xml:space="preserve">Estar </w:t>
+            </w:r>
+            <w:proofErr w:type="spellStart"/>
+            <w:r>
+              <w:rPr>
+                <w:b/>
+              </w:rPr>
+              <w:t>logado</w:t>
+            </w:r>
+            <w:proofErr w:type="spellEnd"/>
+            <w:r>
+              <w:rPr>
+                <w:b/>
+              </w:rPr>
+              <w:t xml:space="preserve"> como gerente, estar avaliando um plano de negócio que já foi revisado</w:t>
+            </w:r>
+          </w:p>
+        </w:tc>
+        <w:tc>
+          <w:tcPr>
+            <w:tcW w:w="4224" w:type="dxa"/>
+          </w:tcPr>
+          <w:p>
+            <w:pPr>
+              <w:jc w:val="both"/>
+              <w:rPr>
+                <w:b/>
+              </w:rPr>
+            </w:pPr>
+            <w:r>
+              <w:rPr>
+                <w:b/>
+              </w:rPr>
+              <w:t>O empreendedor alterou todos campos da aba de “</w:t>
+            </w:r>
+            <w:r>
+              <w:rPr>
+                <w:b/>
+              </w:rPr>
+              <w:t>análise de mercado</w:t>
+            </w:r>
+            <w:r>
+              <w:rPr>
+                <w:b/>
+              </w:rPr>
+              <w:t>”</w:t>
+            </w:r>
+            <w:r>
+              <w:rPr>
+                <w:b/>
+              </w:rPr>
+              <w:t>.</w:t>
+            </w:r>
+          </w:p>
+        </w:tc>
+        <w:tc>
+          <w:tcPr>
+            <w:tcW w:w="3613" w:type="dxa"/>
+          </w:tcPr>
+          <w:p>
+            <w:pPr>
+              <w:jc w:val="both"/>
+            </w:pPr>
+            <w:r>
+              <w:t>Um aviso será apresentado na aba “</w:t>
+            </w:r>
+            <w:r>
+              <w:t>análise de mercado</w:t>
+            </w:r>
+            <w:r>
+              <w:t xml:space="preserve">” e um aviso em </w:t>
+            </w:r>
+            <w:r>
+              <w:rPr>
+                <w:b/>
+                <w:bCs/>
+              </w:rPr>
+              <w:t>todos campos da aba de “</w:t>
+            </w:r>
+            <w:r>
+              <w:rPr>
+                <w:b/>
+                <w:bCs/>
+              </w:rPr>
+              <w:t>análise de negócio</w:t>
+            </w:r>
+            <w:r>
+              <w:rPr>
+                <w:b/>
+                <w:bCs/>
+              </w:rPr>
+              <w:t>”</w:t>
+            </w:r>
+            <w:r>
+              <w:t xml:space="preserve"> indicarão que os campos foram alterados desde a </w:t>
+            </w:r>
+            <w:r>
+              <w:t>ú</w:t>
+            </w:r>
+            <w:r>
+              <w:t>ltima avaliação.</w:t>
+            </w:r>
+          </w:p>
+        </w:tc>
+        <w:tc>
+          <w:tcPr>
+            <w:tcW w:w="1987" w:type="dxa"/>
+          </w:tcPr>
+          <w:p>
+            <w:pPr>
+              <w:rPr>
+                <w:color w:val="FF0000"/>
+                <w:highlight w:val="yellow"/>
+              </w:rPr>
+            </w:pPr>
+            <w:r>
+              <w:rPr>
+                <w:color w:val="FF0000"/>
+                <w:highlight w:val="green"/>
+              </w:rPr>
+              <w:t>Passou</w:t>
+            </w:r>
+          </w:p>
+        </w:tc>
+      </w:tr>
+      <w:tr>
+        <w:tc>
+          <w:tcPr>
+            <w:tcW w:w="627" w:type="dxa"/>
+          </w:tcPr>
+          <w:p>
+            <w:pPr>
+              <w:jc w:val="center"/>
+              <w:rPr>
+                <w:b/>
+              </w:rPr>
+            </w:pPr>
+            <w:r>
+              <w:rPr>
+                <w:b/>
+              </w:rPr>
+              <w:t>27</w:t>
+            </w:r>
+          </w:p>
+        </w:tc>
+        <w:tc>
+          <w:tcPr>
+            <w:tcW w:w="3769" w:type="dxa"/>
+          </w:tcPr>
+          <w:p>
+            <w:pPr>
+              <w:pStyle w:val="PargrafodaLista1"/>
+              <w:numPr>
+                <w:ilvl w:val="0"/>
+                <w:numId w:val="2"/>
+              </w:numPr>
+              <w:jc w:val="both"/>
+              <w:rPr>
+                <w:b/>
+              </w:rPr>
+            </w:pPr>
+            <w:r>
+              <w:rPr>
+                <w:b/>
+              </w:rPr>
+              <w:t xml:space="preserve">Estar </w:t>
+            </w:r>
+            <w:proofErr w:type="spellStart"/>
+            <w:r>
+              <w:rPr>
+                <w:b/>
+              </w:rPr>
+              <w:t>logado</w:t>
+            </w:r>
+            <w:proofErr w:type="spellEnd"/>
+            <w:r>
+              <w:rPr>
+                <w:b/>
+              </w:rPr>
+              <w:t xml:space="preserve"> como gerente, estar avaliando um plano de negócio que já foi revisado</w:t>
+            </w:r>
+          </w:p>
+        </w:tc>
+        <w:tc>
+          <w:tcPr>
+            <w:tcW w:w="4224" w:type="dxa"/>
+          </w:tcPr>
+          <w:p>
+            <w:pPr>
+              <w:jc w:val="both"/>
+              <w:rPr>
+                <w:b/>
+              </w:rPr>
+            </w:pPr>
+            <w:r>
+              <w:rPr>
+                <w:b/>
+              </w:rPr>
+              <w:t xml:space="preserve">O empreendedor alterou os campos </w:t>
+            </w:r>
+            <w:r>
+              <w:rPr>
+                <w:b/>
+              </w:rPr>
+              <w:t>estágio de evolução</w:t>
+            </w:r>
+            <w:r>
+              <w:rPr>
+                <w:b/>
+              </w:rPr>
+              <w:t xml:space="preserve"> e </w:t>
+            </w:r>
+            <w:r>
+              <w:rPr>
+                <w:b/>
+              </w:rPr>
+              <w:t>infraestrutura necessária para desenvolvimento e produção</w:t>
+            </w:r>
+          </w:p>
+        </w:tc>
+        <w:tc>
+          <w:tcPr>
+            <w:tcW w:w="3613" w:type="dxa"/>
+          </w:tcPr>
+          <w:p>
+            <w:pPr>
+              <w:jc w:val="both"/>
+            </w:pPr>
+            <w:r>
+              <w:t>Um aviso será apresentado na aba “</w:t>
+            </w:r>
+            <w:r>
+              <w:t>produto ou serviço</w:t>
+            </w:r>
+            <w:r>
+              <w:t xml:space="preserve">” e um aviso </w:t>
+            </w:r>
+            <w:r>
+              <w:rPr>
+                <w:b/>
+                <w:bCs/>
+              </w:rPr>
+              <w:t xml:space="preserve">nos campos </w:t>
+            </w:r>
+            <w:r>
+              <w:rPr>
+                <w:b/>
+              </w:rPr>
+              <w:t xml:space="preserve"> </w:t>
+            </w:r>
+            <w:r>
+              <w:rPr>
+                <w:b/>
+              </w:rPr>
+              <w:t>os campos estágio de evolução e infraestrutura necessária para desenvolvimento e produção</w:t>
+            </w:r>
+            <w:r>
+              <w:t xml:space="preserve"> </w:t>
+            </w:r>
+            <w:r>
+              <w:t xml:space="preserve"> indicarão que os campos foram alterados desde a última avaliação.</w:t>
+            </w:r>
+          </w:p>
+        </w:tc>
+        <w:tc>
+          <w:tcPr>
+            <w:tcW w:w="1987" w:type="dxa"/>
+          </w:tcPr>
+          <w:p>
+            <w:pPr>
+              <w:rPr>
+                <w:color w:val="FF0000"/>
+                <w:highlight w:val="yellow"/>
+              </w:rPr>
+            </w:pPr>
+            <w:r>
+              <w:rPr>
+                <w:color w:val="FF0000"/>
+                <w:highlight w:val="green"/>
+              </w:rPr>
+              <w:t>Passou</w:t>
+            </w:r>
+          </w:p>
+        </w:tc>
+      </w:tr>
+    </w:tbl>
+    <w:p/>
+    <w:tbl>
+      <w:tblPr>
+        <w:tblStyle w:val="Tabelacomgrade"/>
+        <w:tblpPr w:leftFromText="142" w:rightFromText="142" w:vertAnchor="page" w:horzAnchor="margin" w:tblpY="2866"/>
+        <w:tblW w:w="14220" w:type="dxa"/>
+        <w:tblLayout w:type="fixed"/>
+        <w:tblLook w:val="04A0" w:firstRow="1" w:lastRow="0" w:firstColumn="1" w:lastColumn="0" w:noHBand="0" w:noVBand="1"/>
+      </w:tblPr>
+      <w:tblGrid>
+        <w:gridCol w:w="627"/>
+        <w:gridCol w:w="3769"/>
+        <w:gridCol w:w="4224"/>
+        <w:gridCol w:w="3613"/>
+        <w:gridCol w:w="1987"/>
+      </w:tblGrid>
+      <w:tr>
+        <w:tc>
+          <w:tcPr>
+            <w:tcW w:w="627" w:type="dxa"/>
+          </w:tcPr>
+          <w:p>
+            <w:pPr>
+              <w:jc w:val="center"/>
+              <w:rPr>
+                <w:b/>
+              </w:rPr>
+            </w:pPr>
+          </w:p>
+          <w:p>
+            <w:pPr>
+              <w:jc w:val="center"/>
+              <w:rPr>
+                <w:b/>
+              </w:rPr>
+            </w:pPr>
+            <w:r>
+              <w:rPr>
+                <w:b/>
+              </w:rPr>
+              <w:t>28</w:t>
+            </w:r>
+          </w:p>
+        </w:tc>
+        <w:tc>
+          <w:tcPr>
+            <w:tcW w:w="3769" w:type="dxa"/>
+          </w:tcPr>
+          <w:p>
+            <w:pPr>
+              <w:pStyle w:val="PargrafodaLista1"/>
+              <w:numPr>
+                <w:ilvl w:val="0"/>
+                <w:numId w:val="4"/>
+              </w:numPr>
+              <w:jc w:val="both"/>
+              <w:rPr>
+                <w:b/>
+              </w:rPr>
+            </w:pPr>
+            <w:r>
+              <w:rPr>
+                <w:b/>
+              </w:rPr>
+              <w:t xml:space="preserve">Estar </w:t>
+            </w:r>
+            <w:proofErr w:type="spellStart"/>
+            <w:r>
+              <w:rPr>
+                <w:b/>
+              </w:rPr>
+              <w:t>logado</w:t>
+            </w:r>
+            <w:proofErr w:type="spellEnd"/>
+            <w:r>
+              <w:rPr>
+                <w:b/>
+              </w:rPr>
+              <w:t xml:space="preserve"> como gerente, estar avaliando um plano de negócio que já foi revisado</w:t>
+            </w:r>
+          </w:p>
+        </w:tc>
+        <w:tc>
+          <w:tcPr>
+            <w:tcW w:w="4224" w:type="dxa"/>
+          </w:tcPr>
+          <w:p>
+            <w:pPr>
+              <w:jc w:val="both"/>
+              <w:rPr>
+                <w:b/>
+              </w:rPr>
+            </w:pPr>
+            <w:r>
+              <w:rPr>
+                <w:b/>
+              </w:rPr>
+              <w:t>O empreendedor alterou todos campos da aba de “</w:t>
+            </w:r>
+            <w:r>
+              <w:rPr>
+                <w:b/>
+              </w:rPr>
+              <w:t>produto ou serviço</w:t>
+            </w:r>
+            <w:r>
+              <w:rPr>
+                <w:b/>
+              </w:rPr>
+              <w:t>”.</w:t>
+            </w:r>
+          </w:p>
+        </w:tc>
+        <w:tc>
+          <w:tcPr>
+            <w:tcW w:w="3613" w:type="dxa"/>
+          </w:tcPr>
+          <w:p>
+            <w:pPr>
+              <w:jc w:val="both"/>
+            </w:pPr>
+            <w:r>
+              <w:t>Um aviso será apresentado na aba “</w:t>
+            </w:r>
+            <w:r>
+              <w:t>produto ou serviço</w:t>
+            </w:r>
+            <w:r>
+              <w:t xml:space="preserve">” e um aviso em </w:t>
+            </w:r>
+            <w:r>
+              <w:rPr>
+                <w:b/>
+                <w:bCs/>
+              </w:rPr>
+              <w:t>todos campos da aba de “</w:t>
+            </w:r>
+            <w:r>
+              <w:rPr>
+                <w:b/>
+              </w:rPr>
+              <w:t>produto ou serviço</w:t>
+            </w:r>
+            <w:r>
+              <w:rPr>
+                <w:b/>
+                <w:bCs/>
+              </w:rPr>
+              <w:t>”</w:t>
+            </w:r>
+            <w:r>
+              <w:t xml:space="preserve"> indicarão que os campos foram alterados desde a última avaliação.</w:t>
+            </w:r>
+          </w:p>
+        </w:tc>
+        <w:tc>
+          <w:tcPr>
+            <w:tcW w:w="1987" w:type="dxa"/>
+          </w:tcPr>
+          <w:p>
+            <w:pPr>
+              <w:rPr>
+                <w:color w:val="FF0000"/>
+                <w:highlight w:val="yellow"/>
+              </w:rPr>
+            </w:pPr>
+            <w:r>
+              <w:rPr>
+                <w:color w:val="FF0000"/>
+                <w:highlight w:val="green"/>
+              </w:rPr>
+              <w:t>Passou</w:t>
+            </w:r>
+          </w:p>
+        </w:tc>
+      </w:tr>
+      <w:tr>
+        <w:tc>
+          <w:tcPr>
+            <w:tcW w:w="627" w:type="dxa"/>
+          </w:tcPr>
+          <w:p>
+            <w:pPr>
+              <w:jc w:val="center"/>
+              <w:rPr>
+                <w:b/>
+              </w:rPr>
+            </w:pPr>
+            <w:r>
+              <w:rPr>
+                <w:b/>
+              </w:rPr>
+              <w:t>29</w:t>
+            </w:r>
+          </w:p>
+        </w:tc>
+        <w:tc>
+          <w:tcPr>
+            <w:tcW w:w="3769" w:type="dxa"/>
+          </w:tcPr>
+          <w:p>
+            <w:pPr>
+              <w:pStyle w:val="PargrafodaLista1"/>
+              <w:numPr>
+                <w:ilvl w:val="0"/>
+                <w:numId w:val="4"/>
+              </w:numPr>
+              <w:jc w:val="both"/>
+              <w:rPr>
+                <w:b/>
+              </w:rPr>
+            </w:pPr>
+            <w:r>
+              <w:rPr>
+                <w:b/>
+              </w:rPr>
+              <w:t xml:space="preserve">Estar </w:t>
+            </w:r>
+            <w:proofErr w:type="spellStart"/>
+            <w:r>
+              <w:rPr>
+                <w:b/>
+              </w:rPr>
+              <w:t>logado</w:t>
+            </w:r>
+            <w:proofErr w:type="spellEnd"/>
+            <w:r>
+              <w:rPr>
+                <w:b/>
+              </w:rPr>
+              <w:t xml:space="preserve"> como gerente, estar avaliando um plano de negócio que já foi revisado</w:t>
+            </w:r>
+          </w:p>
+        </w:tc>
+        <w:tc>
+          <w:tcPr>
+            <w:tcW w:w="4224" w:type="dxa"/>
+          </w:tcPr>
+          <w:p>
+            <w:pPr>
+              <w:jc w:val="both"/>
+              <w:rPr>
+                <w:b/>
+              </w:rPr>
+            </w:pPr>
+            <w:r>
+              <w:rPr>
+                <w:b/>
+              </w:rPr>
+              <w:t>O empreendedor alterou todos campos da aba de “</w:t>
+            </w:r>
+            <w:r>
+              <w:rPr>
+                <w:b/>
+              </w:rPr>
+              <w:t>gestão de pessoas</w:t>
+            </w:r>
+            <w:r>
+              <w:rPr>
+                <w:b/>
+              </w:rPr>
+              <w:t>”.</w:t>
+            </w:r>
+          </w:p>
+        </w:tc>
+        <w:tc>
+          <w:tcPr>
+            <w:tcW w:w="3613" w:type="dxa"/>
+          </w:tcPr>
+          <w:p>
+            <w:pPr>
+              <w:jc w:val="both"/>
+            </w:pPr>
+            <w:r>
+              <w:t>Um aviso será apresentado na aba “</w:t>
+            </w:r>
+            <w:r>
+              <w:t>gestão de pessoas</w:t>
+            </w:r>
+            <w:r>
+              <w:t xml:space="preserve">” e um aviso em </w:t>
+            </w:r>
+            <w:r>
+              <w:rPr>
+                <w:b/>
+                <w:bCs/>
+              </w:rPr>
+              <w:t>todos campos da aba de “</w:t>
+            </w:r>
+            <w:r>
+              <w:rPr>
+                <w:b/>
+              </w:rPr>
+              <w:t>gestão de pessoas</w:t>
+            </w:r>
+            <w:r>
+              <w:rPr>
+                <w:b/>
+                <w:bCs/>
+              </w:rPr>
+              <w:t>”</w:t>
+            </w:r>
+            <w:r>
+              <w:t xml:space="preserve"> indicarão que os campos foram alterados desde a última avaliação.</w:t>
+            </w:r>
+          </w:p>
+        </w:tc>
+        <w:tc>
+          <w:tcPr>
+            <w:tcW w:w="1987" w:type="dxa"/>
+          </w:tcPr>
+          <w:p>
+            <w:pPr>
+              <w:rPr>
+                <w:color w:val="FF0000"/>
+                <w:highlight w:val="yellow"/>
+              </w:rPr>
+            </w:pPr>
+            <w:r>
+              <w:rPr>
+                <w:color w:val="FF0000"/>
+                <w:highlight w:val="green"/>
+              </w:rPr>
+              <w:t>Passou</w:t>
+            </w:r>
+          </w:p>
+        </w:tc>
+      </w:tr>
+      <w:tr>
+        <w:tc>
+          <w:tcPr>
+            <w:tcW w:w="627" w:type="dxa"/>
+          </w:tcPr>
+          <w:p>
+            <w:pPr>
+              <w:jc w:val="center"/>
+              <w:rPr>
+                <w:b/>
+              </w:rPr>
+            </w:pPr>
+            <w:r>
+              <w:rPr>
+                <w:b/>
+              </w:rPr>
+              <w:t>30</w:t>
+            </w:r>
+          </w:p>
+        </w:tc>
+        <w:tc>
+          <w:tcPr>
+            <w:tcW w:w="3769" w:type="dxa"/>
+          </w:tcPr>
+          <w:p>
+            <w:pPr>
+              <w:pStyle w:val="PargrafodaLista1"/>
+              <w:numPr>
+                <w:ilvl w:val="0"/>
+                <w:numId w:val="4"/>
+              </w:numPr>
+              <w:jc w:val="both"/>
+              <w:rPr>
+                <w:b/>
+              </w:rPr>
+            </w:pPr>
+            <w:r>
+              <w:rPr>
+                <w:b/>
+              </w:rPr>
+              <w:t xml:space="preserve">Estar </w:t>
+            </w:r>
+            <w:proofErr w:type="spellStart"/>
+            <w:r>
+              <w:rPr>
+                <w:b/>
+              </w:rPr>
+              <w:t>logado</w:t>
+            </w:r>
+            <w:proofErr w:type="spellEnd"/>
+            <w:r>
+              <w:rPr>
+                <w:b/>
+              </w:rPr>
+              <w:t xml:space="preserve"> como gerente, estar avaliando um plano de negócio que já foi revisado</w:t>
+            </w:r>
+          </w:p>
+        </w:tc>
+        <w:tc>
+          <w:tcPr>
+            <w:tcW w:w="4224" w:type="dxa"/>
+          </w:tcPr>
+          <w:p>
+            <w:pPr>
+              <w:jc w:val="both"/>
+              <w:rPr>
+                <w:b/>
+              </w:rPr>
+            </w:pPr>
+            <w:r>
+              <w:rPr>
+                <w:b/>
+              </w:rPr>
+              <w:t xml:space="preserve">O empreendedor alterou os campos </w:t>
+            </w:r>
+            <w:r>
+              <w:rPr>
+                <w:b/>
+              </w:rPr>
+              <w:t>fontes de receita</w:t>
+            </w:r>
+            <w:r>
+              <w:rPr>
+                <w:b/>
+              </w:rPr>
+              <w:t xml:space="preserve"> e </w:t>
+            </w:r>
+            <w:r>
+              <w:rPr>
+                <w:b/>
+              </w:rPr>
+              <w:t>a tabela custos variáveis</w:t>
+            </w:r>
+          </w:p>
+        </w:tc>
+        <w:tc>
+          <w:tcPr>
+            <w:tcW w:w="3613" w:type="dxa"/>
+          </w:tcPr>
+          <w:p>
+            <w:pPr>
+              <w:jc w:val="both"/>
+            </w:pPr>
+            <w:r>
+              <w:t>Um aviso será apresentado na aba “</w:t>
+            </w:r>
+            <w:r>
+              <w:t>plano financeiro</w:t>
+            </w:r>
+            <w:r>
+              <w:t xml:space="preserve">” e um aviso </w:t>
+            </w:r>
+            <w:r>
+              <w:rPr>
+                <w:b/>
+                <w:bCs/>
+              </w:rPr>
+              <w:t xml:space="preserve">nos campos </w:t>
+            </w:r>
+            <w:r>
+              <w:rPr>
+                <w:b/>
+              </w:rPr>
+              <w:t xml:space="preserve"> os campos </w:t>
+            </w:r>
+            <w:r>
+              <w:rPr>
+                <w:b/>
+              </w:rPr>
+              <w:t xml:space="preserve"> </w:t>
+            </w:r>
+            <w:r>
+              <w:rPr>
+                <w:b/>
+              </w:rPr>
+              <w:t>fontes de receita e a tabela custos variáveis</w:t>
+            </w:r>
+            <w:r>
+              <w:t xml:space="preserve"> </w:t>
+            </w:r>
+            <w:r>
+              <w:t>indicarão que os campos foram alterados desde a última avaliação.</w:t>
+            </w:r>
+          </w:p>
+        </w:tc>
+        <w:tc>
+          <w:tcPr>
+            <w:tcW w:w="1987" w:type="dxa"/>
+          </w:tcPr>
+          <w:p>
+            <w:pPr>
+              <w:rPr>
+                <w:color w:val="FF0000"/>
+                <w:highlight w:val="yellow"/>
+              </w:rPr>
+            </w:pPr>
+            <w:r>
+              <w:rPr>
+                <w:color w:val="FF0000"/>
+                <w:highlight w:val="green"/>
+              </w:rPr>
+              <w:t>Passou</w:t>
+            </w:r>
+          </w:p>
+        </w:tc>
+      </w:tr>
+      <w:tr>
+        <w:tc>
+          <w:tcPr>
+            <w:tcW w:w="627" w:type="dxa"/>
+          </w:tcPr>
+          <w:p>
+            <w:pPr>
+              <w:jc w:val="center"/>
+              <w:rPr>
+                <w:b/>
+              </w:rPr>
+            </w:pPr>
+            <w:r>
+              <w:rPr>
+                <w:b/>
+              </w:rPr>
+              <w:t>31</w:t>
+            </w:r>
+          </w:p>
+        </w:tc>
+        <w:tc>
+          <w:tcPr>
+            <w:tcW w:w="3769" w:type="dxa"/>
+          </w:tcPr>
+          <w:p>
+            <w:pPr>
+              <w:pStyle w:val="PargrafodaLista1"/>
+              <w:numPr>
+                <w:ilvl w:val="0"/>
+                <w:numId w:val="4"/>
+              </w:numPr>
+              <w:jc w:val="both"/>
+              <w:rPr>
+                <w:b/>
+              </w:rPr>
+            </w:pPr>
+            <w:r>
+              <w:rPr>
+                <w:b/>
+              </w:rPr>
+              <w:t xml:space="preserve">Estar </w:t>
+            </w:r>
+            <w:proofErr w:type="spellStart"/>
+            <w:r>
+              <w:rPr>
+                <w:b/>
+              </w:rPr>
+              <w:t>logado</w:t>
+            </w:r>
+            <w:proofErr w:type="spellEnd"/>
+            <w:r>
+              <w:rPr>
+                <w:b/>
+              </w:rPr>
+              <w:t xml:space="preserve"> como gerente, estar avaliando um plano de negócio que já foi revisado</w:t>
+            </w:r>
+          </w:p>
+        </w:tc>
+        <w:tc>
+          <w:tcPr>
+            <w:tcW w:w="4224" w:type="dxa"/>
+          </w:tcPr>
+          <w:p>
+            <w:pPr>
+              <w:jc w:val="both"/>
+              <w:rPr>
+                <w:b/>
+              </w:rPr>
+            </w:pPr>
+            <w:r>
+              <w:rPr>
+                <w:b/>
+              </w:rPr>
+              <w:t>O empreendedor alterou todos campos da aba de “</w:t>
+            </w:r>
+            <w:r>
+              <w:rPr>
+                <w:b/>
+              </w:rPr>
+              <w:t>plano financeiro</w:t>
+            </w:r>
+            <w:r>
+              <w:rPr>
+                <w:b/>
+              </w:rPr>
+              <w:t>”.</w:t>
+            </w:r>
+          </w:p>
+        </w:tc>
+        <w:tc>
+          <w:tcPr>
+            <w:tcW w:w="3613" w:type="dxa"/>
+          </w:tcPr>
+          <w:p>
+            <w:pPr>
+              <w:jc w:val="both"/>
+            </w:pPr>
+            <w:r>
+              <w:t>Um aviso será apresentado na aba “</w:t>
+            </w:r>
+            <w:r>
+              <w:t>plano financeiro</w:t>
+            </w:r>
+            <w:r>
+              <w:t xml:space="preserve">” e um aviso em </w:t>
+            </w:r>
+            <w:r>
+              <w:rPr>
+                <w:b/>
+                <w:bCs/>
+              </w:rPr>
+              <w:t>todos campos da aba de “</w:t>
+            </w:r>
+            <w:r>
+              <w:rPr>
+                <w:b/>
+              </w:rPr>
+              <w:t xml:space="preserve"> </w:t>
+            </w:r>
+            <w:r>
+              <w:rPr>
+                <w:b/>
+              </w:rPr>
+              <w:t>plano financeiro</w:t>
+            </w:r>
+            <w:r>
+              <w:rPr>
+                <w:b/>
+                <w:bCs/>
+              </w:rPr>
+              <w:t xml:space="preserve"> </w:t>
+            </w:r>
+            <w:r>
+              <w:rPr>
+                <w:b/>
+                <w:bCs/>
+              </w:rPr>
+              <w:t>”</w:t>
+            </w:r>
+            <w:r>
+              <w:t xml:space="preserve"> indicarão que os campos foram alterados desde a última avaliação.</w:t>
+            </w:r>
+          </w:p>
+        </w:tc>
+        <w:tc>
+          <w:tcPr>
+            <w:tcW w:w="1987" w:type="dxa"/>
+          </w:tcPr>
+          <w:p>
+            <w:pPr>
+              <w:rPr>
+                <w:color w:val="FF0000"/>
+                <w:highlight w:val="yellow"/>
+              </w:rPr>
+            </w:pPr>
+            <w:r>
+              <w:rPr>
+                <w:color w:val="FF0000"/>
+                <w:highlight w:val="green"/>
+              </w:rPr>
+              <w:t>Passou</w:t>
+            </w:r>
           </w:p>
         </w:tc>
       </w:tr>
     </w:tbl>
     <w:p/>
     <w:p/>
-    <w:p/>
+    <w:p>
+      <w:bookmarkStart w:id="0" w:name="_GoBack"/>
+      <w:bookmarkEnd w:id="0"/>
+    </w:p>
     <w:p/>
     <w:sectPr>
       <w:pgSz w:w="16838" w:h="11906" w:orient="landscape"/>
@@ -3690,6 +4872,95 @@
 <file path=word/numbering.xml><?xml version="1.0" encoding="utf-8"?>
 <w:numbering xmlns:wpc="http://schemas.microsoft.com/office/word/2010/wordprocessingCanvas" xmlns:cx="http://schemas.microsoft.com/office/drawing/2014/chartex" xmlns:cx1="http://schemas.microsoft.com/office/drawing/2015/9/8/chartex" xmlns:mc="http://schemas.openxmlformats.org/markup-compatibility/2006" xmlns:o="urn:schemas-microsoft-com:office:office" xmlns:r="http://schemas.openxmlformats.org/officeDocument/2006/relationships" xmlns:m="http://schemas.openxmlformats.org/officeDocument/2006/math" xmlns:v="urn:schemas-microsoft-com:vml" xmlns:wp14="http://schemas.microsoft.com/office/word/2010/wordprocessingDrawing" xmlns:wp="http://schemas.openxmlformats.org/drawingml/2006/wordprocessingDrawing" xmlns:w10="urn:schemas-microsoft-com:office:word" xmlns:w="http://schemas.openxmlformats.org/wordprocessingml/2006/main" xmlns:w14="http://schemas.microsoft.com/office/word/2010/wordml" xmlns:w15="http://schemas.microsoft.com/office/word/2012/wordml" xmlns:w16se="http://schemas.microsoft.com/office/word/2015/wordml/symex" xmlns:wpg="http://schemas.microsoft.com/office/word/2010/wordprocessingGroup" xmlns:wpi="http://schemas.microsoft.com/office/word/2010/wordprocessingInk" xmlns:wne="http://schemas.microsoft.com/office/word/2006/wordml" xmlns:wps="http://schemas.microsoft.com/office/word/2010/wordprocessingShape" mc:Ignorable="w14 w15 w16se wp14">
   <w:abstractNum w:abstractNumId="0" w15:restartNumberingAfterBreak="0">
+    <w:nsid w:val="0C710F53"/>
+    <w:multiLevelType w:val="multilevel"/>
+    <w:tmpl w:val="78B86C6D"/>
+    <w:lvl w:ilvl="0">
+      <w:start w:val="1"/>
+      <w:numFmt w:val="decimal"/>
+      <w:lvlText w:val="%1)"/>
+      <w:lvlJc w:val="left"/>
+      <w:pPr>
+        <w:ind w:left="720" w:hanging="360"/>
+      </w:pPr>
+      <w:rPr>
+        <w:rFonts w:hint="default"/>
+      </w:rPr>
+    </w:lvl>
+    <w:lvl w:ilvl="1" w:tentative="1">
+      <w:start w:val="1"/>
+      <w:numFmt w:val="lowerLetter"/>
+      <w:lvlText w:val="%2."/>
+      <w:lvlJc w:val="left"/>
+      <w:pPr>
+        <w:ind w:left="1440" w:hanging="360"/>
+      </w:pPr>
+    </w:lvl>
+    <w:lvl w:ilvl="2" w:tentative="1">
+      <w:start w:val="1"/>
+      <w:numFmt w:val="lowerRoman"/>
+      <w:lvlText w:val="%3."/>
+      <w:lvlJc w:val="right"/>
+      <w:pPr>
+        <w:ind w:left="2160" w:hanging="180"/>
+      </w:pPr>
+    </w:lvl>
+    <w:lvl w:ilvl="3" w:tentative="1">
+      <w:start w:val="1"/>
+      <w:numFmt w:val="decimal"/>
+      <w:lvlText w:val="%4."/>
+      <w:lvlJc w:val="left"/>
+      <w:pPr>
+        <w:ind w:left="2880" w:hanging="360"/>
+      </w:pPr>
+    </w:lvl>
+    <w:lvl w:ilvl="4" w:tentative="1">
+      <w:start w:val="1"/>
+      <w:numFmt w:val="lowerLetter"/>
+      <w:lvlText w:val="%5."/>
+      <w:lvlJc w:val="left"/>
+      <w:pPr>
+        <w:ind w:left="3600" w:hanging="360"/>
+      </w:pPr>
+    </w:lvl>
+    <w:lvl w:ilvl="5" w:tentative="1">
+      <w:start w:val="1"/>
+      <w:numFmt w:val="lowerRoman"/>
+      <w:lvlText w:val="%6."/>
+      <w:lvlJc w:val="right"/>
+      <w:pPr>
+        <w:ind w:left="4320" w:hanging="180"/>
+      </w:pPr>
+    </w:lvl>
+    <w:lvl w:ilvl="6" w:tentative="1">
+      <w:start w:val="1"/>
+      <w:numFmt w:val="decimal"/>
+      <w:lvlText w:val="%7."/>
+      <w:lvlJc w:val="left"/>
+      <w:pPr>
+        <w:ind w:left="5040" w:hanging="360"/>
+      </w:pPr>
+    </w:lvl>
+    <w:lvl w:ilvl="7" w:tentative="1">
+      <w:start w:val="1"/>
+      <w:numFmt w:val="lowerLetter"/>
+      <w:lvlText w:val="%8."/>
+      <w:lvlJc w:val="left"/>
+      <w:pPr>
+        <w:ind w:left="5760" w:hanging="360"/>
+      </w:pPr>
+    </w:lvl>
+    <w:lvl w:ilvl="8" w:tentative="1">
+      <w:start w:val="1"/>
+      <w:numFmt w:val="lowerRoman"/>
+      <w:lvlText w:val="%9."/>
+      <w:lvlJc w:val="right"/>
+      <w:pPr>
+        <w:ind w:left="6480" w:hanging="180"/>
+      </w:pPr>
+    </w:lvl>
+  </w:abstractNum>
+  <w:abstractNum w:abstractNumId="1" w15:restartNumberingAfterBreak="0">
     <w:nsid w:val="4DF5789E"/>
     <w:multiLevelType w:val="multilevel"/>
     <w:tmpl w:val="78B86C6D"/>
@@ -3778,7 +5049,96 @@
       </w:pPr>
     </w:lvl>
   </w:abstractNum>
-  <w:abstractNum w:abstractNumId="1" w15:restartNumberingAfterBreak="0">
+  <w:abstractNum w:abstractNumId="2" w15:restartNumberingAfterBreak="0">
+    <w:nsid w:val="66CF5F3A"/>
+    <w:multiLevelType w:val="multilevel"/>
+    <w:tmpl w:val="78B86C6D"/>
+    <w:lvl w:ilvl="0">
+      <w:start w:val="1"/>
+      <w:numFmt w:val="decimal"/>
+      <w:lvlText w:val="%1)"/>
+      <w:lvlJc w:val="left"/>
+      <w:pPr>
+        <w:ind w:left="720" w:hanging="360"/>
+      </w:pPr>
+      <w:rPr>
+        <w:rFonts w:hint="default"/>
+      </w:rPr>
+    </w:lvl>
+    <w:lvl w:ilvl="1" w:tentative="1">
+      <w:start w:val="1"/>
+      <w:numFmt w:val="lowerLetter"/>
+      <w:lvlText w:val="%2."/>
+      <w:lvlJc w:val="left"/>
+      <w:pPr>
+        <w:ind w:left="1440" w:hanging="360"/>
+      </w:pPr>
+    </w:lvl>
+    <w:lvl w:ilvl="2" w:tentative="1">
+      <w:start w:val="1"/>
+      <w:numFmt w:val="lowerRoman"/>
+      <w:lvlText w:val="%3."/>
+      <w:lvlJc w:val="right"/>
+      <w:pPr>
+        <w:ind w:left="2160" w:hanging="180"/>
+      </w:pPr>
+    </w:lvl>
+    <w:lvl w:ilvl="3" w:tentative="1">
+      <w:start w:val="1"/>
+      <w:numFmt w:val="decimal"/>
+      <w:lvlText w:val="%4."/>
+      <w:lvlJc w:val="left"/>
+      <w:pPr>
+        <w:ind w:left="2880" w:hanging="360"/>
+      </w:pPr>
+    </w:lvl>
+    <w:lvl w:ilvl="4" w:tentative="1">
+      <w:start w:val="1"/>
+      <w:numFmt w:val="lowerLetter"/>
+      <w:lvlText w:val="%5."/>
+      <w:lvlJc w:val="left"/>
+      <w:pPr>
+        <w:ind w:left="3600" w:hanging="360"/>
+      </w:pPr>
+    </w:lvl>
+    <w:lvl w:ilvl="5" w:tentative="1">
+      <w:start w:val="1"/>
+      <w:numFmt w:val="lowerRoman"/>
+      <w:lvlText w:val="%6."/>
+      <w:lvlJc w:val="right"/>
+      <w:pPr>
+        <w:ind w:left="4320" w:hanging="180"/>
+      </w:pPr>
+    </w:lvl>
+    <w:lvl w:ilvl="6" w:tentative="1">
+      <w:start w:val="1"/>
+      <w:numFmt w:val="decimal"/>
+      <w:lvlText w:val="%7."/>
+      <w:lvlJc w:val="left"/>
+      <w:pPr>
+        <w:ind w:left="5040" w:hanging="360"/>
+      </w:pPr>
+    </w:lvl>
+    <w:lvl w:ilvl="7" w:tentative="1">
+      <w:start w:val="1"/>
+      <w:numFmt w:val="lowerLetter"/>
+      <w:lvlText w:val="%8."/>
+      <w:lvlJc w:val="left"/>
+      <w:pPr>
+        <w:ind w:left="5760" w:hanging="360"/>
+      </w:pPr>
+    </w:lvl>
+    <w:lvl w:ilvl="8" w:tentative="1">
+      <w:start w:val="1"/>
+      <w:numFmt w:val="lowerRoman"/>
+      <w:lvlText w:val="%9."/>
+      <w:lvlJc w:val="right"/>
+      <w:pPr>
+        <w:ind w:left="6480" w:hanging="180"/>
+      </w:pPr>
+    </w:lvl>
+  </w:abstractNum>
+  <w:abstractNum w:abstractNumId="3" w15:restartNumberingAfterBreak="0">
     <w:nsid w:val="78B86C6D"/>
     <w:multiLevelType w:val="multilevel"/>
     <w:tmpl w:val="78B86C6D"/>
@@ -3868,9 +5228,15 @@
     </w:lvl>
   </w:abstractNum>
   <w:num w:numId="1">
+    <w:abstractNumId w:val="3"/>
+  </w:num>
+  <w:num w:numId="2">
     <w:abstractNumId w:val="1"/>
   </w:num>
-  <w:num w:numId="2">
+  <w:num w:numId="3">
+    <w:abstractNumId w:val="2"/>
+  </w:num>
+  <w:num w:numId="4">
     <w:abstractNumId w:val="0"/>
   </w:num>
 </w:numbering>
@@ -4046,7 +5412,7 @@
     <w:lsdException w:name="Table Web 2" w:semiHidden="1" w:unhideWhenUsed="1"/>
     <w:lsdException w:name="Table Web 3" w:semiHidden="1" w:unhideWhenUsed="1"/>
     <w:lsdException w:name="Balloon Text" w:semiHidden="1" w:unhideWhenUsed="1"/>
-    <w:lsdException w:name="Table Grid" w:semiHidden="1" w:uiPriority="39" w:unhideWhenUsed="1" w:qFormat="1"/>
+    <w:lsdException w:name="Table Grid" w:uiPriority="39" w:qFormat="1"/>
     <w:lsdException w:name="Table Theme" w:semiHidden="1" w:unhideWhenUsed="1"/>
     <w:lsdException w:name="Placeholder Text" w:semiHidden="1"/>
     <w:lsdException w:name="Light Shading" w:uiPriority="60"/>

</xml_diff>